<commit_message>
tidying code in 2 files : "trad_approach_main/def"
</commit_message>
<xml_diff>
--- a/UFMFRR-15-M Machine Vision Assignment 2021-22.docx
+++ b/UFMFRR-15-M Machine Vision Assignment 2021-22.docx
@@ -1,6 +1,6 @@
 
 <file path=word/document.xml><?xml version="1.0" encoding="utf-8"?>
-<w:document xmlns:wpc="http://schemas.microsoft.com/office/word/2010/wordprocessingCanvas" xmlns:cx="http://schemas.microsoft.com/office/drawing/2014/chartex" xmlns:cx1="http://schemas.microsoft.com/office/drawing/2015/9/8/chartex" xmlns:mc="http://schemas.openxmlformats.org/markup-compatibility/2006" xmlns:o="urn:schemas-microsoft-com:office:office" xmlns:r="http://schemas.openxmlformats.org/officeDocument/2006/relationships" xmlns:m="http://schemas.openxmlformats.org/officeDocument/2006/math" xmlns:v="urn:schemas-microsoft-com:vml" xmlns:wp14="http://schemas.microsoft.com/office/word/2010/wordprocessingDrawing" xmlns:wp="http://schemas.openxmlformats.org/drawingml/2006/wordprocessingDrawing" xmlns:w10="urn:schemas-microsoft-com:office:word" xmlns:w="http://schemas.openxmlformats.org/wordprocessingml/2006/main" xmlns:w14="http://schemas.microsoft.com/office/word/2010/wordml" xmlns:w15="http://schemas.microsoft.com/office/word/2012/wordml" xmlns:w16se="http://schemas.microsoft.com/office/word/2015/wordml/symex" xmlns:wpg="http://schemas.microsoft.com/office/word/2010/wordprocessingGroup" xmlns:wpi="http://schemas.microsoft.com/office/word/2010/wordprocessingInk" xmlns:wne="http://schemas.microsoft.com/office/word/2006/wordml" xmlns:wps="http://schemas.microsoft.com/office/word/2010/wordprocessingShape" mc:Ignorable="w14 w15 w16se wp14">
+<w:document xmlns:wpc="http://schemas.microsoft.com/office/word/2010/wordprocessingCanvas" xmlns:cx="http://schemas.microsoft.com/office/drawing/2014/chartex" xmlns:cx1="http://schemas.microsoft.com/office/drawing/2015/9/8/chartex" xmlns:cx2="http://schemas.microsoft.com/office/drawing/2015/10/21/chartex" xmlns:cx3="http://schemas.microsoft.com/office/drawing/2016/5/9/chartex" xmlns:cx4="http://schemas.microsoft.com/office/drawing/2016/5/10/chartex" xmlns:cx5="http://schemas.microsoft.com/office/drawing/2016/5/11/chartex" xmlns:cx6="http://schemas.microsoft.com/office/drawing/2016/5/12/chartex" xmlns:cx7="http://schemas.microsoft.com/office/drawing/2016/5/13/chartex" xmlns:cx8="http://schemas.microsoft.com/office/drawing/2016/5/14/chartex" xmlns:mc="http://schemas.openxmlformats.org/markup-compatibility/2006" xmlns:aink="http://schemas.microsoft.com/office/drawing/2016/ink" xmlns:am3d="http://schemas.microsoft.com/office/drawing/2017/model3d" xmlns:o="urn:schemas-microsoft-com:office:office" xmlns:r="http://schemas.openxmlformats.org/officeDocument/2006/relationships" xmlns:m="http://schemas.openxmlformats.org/officeDocument/2006/math" xmlns:v="urn:schemas-microsoft-com:vml" xmlns:wp14="http://schemas.microsoft.com/office/word/2010/wordprocessingDrawing" xmlns:wp="http://schemas.openxmlformats.org/drawingml/2006/wordprocessingDrawing" xmlns:w10="urn:schemas-microsoft-com:office:word" xmlns:w="http://schemas.openxmlformats.org/wordprocessingml/2006/main" xmlns:w14="http://schemas.microsoft.com/office/word/2010/wordml" xmlns:w15="http://schemas.microsoft.com/office/word/2012/wordml" xmlns:w16cex="http://schemas.microsoft.com/office/word/2018/wordml/cex" xmlns:w16cid="http://schemas.microsoft.com/office/word/2016/wordml/cid" xmlns:w16="http://schemas.microsoft.com/office/word/2018/wordml" xmlns:w16sdtdh="http://schemas.microsoft.com/office/word/2020/wordml/sdtdatahash" xmlns:w16se="http://schemas.microsoft.com/office/word/2015/wordml/symex" xmlns:wpg="http://schemas.microsoft.com/office/word/2010/wordprocessingGroup" xmlns:wpi="http://schemas.microsoft.com/office/word/2010/wordprocessingInk" xmlns:wne="http://schemas.microsoft.com/office/word/2006/wordml" xmlns:wps="http://schemas.microsoft.com/office/word/2010/wordprocessingShape" mc:Ignorable="w14 w15 w16se w16cid w16 w16cex w16sdtdh wp14">
   <w:body>
     <w:p>
       <w:pPr>
@@ -103,7 +103,7 @@
     </w:p>
     <w:tbl>
       <w:tblPr>
-        <w:tblStyle w:val="TableGrid"/>
+        <w:tblStyle w:val="Grilledutableau"/>
         <w:tblW w:w="0" w:type="auto"/>
         <w:tblLook w:val="04A0" w:firstRow="1" w:lastRow="0" w:firstColumn="1" w:lastColumn="0" w:noHBand="0" w:noVBand="1"/>
       </w:tblPr>
@@ -617,8 +617,39 @@
                 <w:sz w:val="22"/>
                 <w:szCs w:val="22"/>
               </w:rPr>
-              <w:t xml:space="preserve"> python scripts as .py files or .</w:t>
+              <w:t xml:space="preserve"> python scripts as .</w:t>
             </w:r>
+            <w:proofErr w:type="spellStart"/>
+            <w:r>
+              <w:rPr>
+                <w:rFonts w:ascii="Arial" w:hAnsi="Arial" w:cs="Arial"/>
+                <w:i/>
+                <w:sz w:val="22"/>
+                <w:szCs w:val="22"/>
+              </w:rPr>
+              <w:t>py</w:t>
+            </w:r>
+            <w:proofErr w:type="spellEnd"/>
+            <w:r>
+              <w:rPr>
+                <w:rFonts w:ascii="Arial" w:hAnsi="Arial" w:cs="Arial"/>
+                <w:i/>
+                <w:sz w:val="22"/>
+                <w:szCs w:val="22"/>
+              </w:rPr>
+              <w:t xml:space="preserve"> files </w:t>
+            </w:r>
+            <w:proofErr w:type="gramStart"/>
+            <w:r>
+              <w:rPr>
+                <w:rFonts w:ascii="Arial" w:hAnsi="Arial" w:cs="Arial"/>
+                <w:i/>
+                <w:sz w:val="22"/>
+                <w:szCs w:val="22"/>
+              </w:rPr>
+              <w:t>or .</w:t>
+            </w:r>
+            <w:proofErr w:type="spellStart"/>
             <w:r>
               <w:rPr>
                 <w:rFonts w:ascii="Arial" w:hAnsi="Arial" w:cs="Arial"/>
@@ -628,6 +659,8 @@
               </w:rPr>
               <w:t>ipynb</w:t>
             </w:r>
+            <w:proofErr w:type="spellEnd"/>
+            <w:proofErr w:type="gramEnd"/>
             <w:r>
               <w:rPr>
                 <w:rFonts w:ascii="Arial" w:hAnsi="Arial" w:cs="Arial"/>
@@ -1003,7 +1036,7 @@
     </w:p>
     <w:p>
       <w:pPr>
-        <w:pStyle w:val="Heading1"/>
+        <w:pStyle w:val="Titre1"/>
       </w:pPr>
       <w:r>
         <w:t xml:space="preserve">Learning </w:t>
@@ -1027,7 +1060,7 @@
     </w:p>
     <w:p>
       <w:pPr>
-        <w:pStyle w:val="BodyText"/>
+        <w:pStyle w:val="Corpsdetexte"/>
         <w:numPr>
           <w:ilvl w:val="0"/>
           <w:numId w:val="12"/>
@@ -1040,7 +1073,7 @@
     </w:p>
     <w:p>
       <w:pPr>
-        <w:pStyle w:val="BodyText"/>
+        <w:pStyle w:val="Corpsdetexte"/>
         <w:numPr>
           <w:ilvl w:val="0"/>
           <w:numId w:val="12"/>
@@ -1053,7 +1086,7 @@
     </w:p>
     <w:p>
       <w:pPr>
-        <w:pStyle w:val="BodyText"/>
+        <w:pStyle w:val="Corpsdetexte"/>
         <w:numPr>
           <w:ilvl w:val="0"/>
           <w:numId w:val="12"/>
@@ -1066,7 +1099,7 @@
     </w:p>
     <w:p>
       <w:pPr>
-        <w:pStyle w:val="BodyText"/>
+        <w:pStyle w:val="Corpsdetexte"/>
         <w:numPr>
           <w:ilvl w:val="0"/>
           <w:numId w:val="12"/>
@@ -1074,7 +1107,15 @@
         <w:spacing w:after="0"/>
       </w:pPr>
       <w:r>
-        <w:t>Explain, compare and contrast machine vision techniques including image acquisition, feature extraction and machine learning.</w:t>
+        <w:t xml:space="preserve">Explain, </w:t>
+      </w:r>
+      <w:proofErr w:type="gramStart"/>
+      <w:r>
+        <w:t>compare</w:t>
+      </w:r>
+      <w:proofErr w:type="gramEnd"/>
+      <w:r>
+        <w:t xml:space="preserve"> and contrast machine vision techniques including image acquisition, feature extraction and machine learning.</w:t>
       </w:r>
       <w:r>
         <w:tab/>
@@ -1092,7 +1133,7 @@
     </w:p>
     <w:p>
       <w:pPr>
-        <w:pStyle w:val="Heading1"/>
+        <w:pStyle w:val="Titre1"/>
       </w:pPr>
       <w:r>
         <w:t>Background</w:t>
@@ -1155,7 +1196,27 @@
           <w:color w:val="auto"/>
           <w:szCs w:val="20"/>
         </w:rPr>
-        <w:t xml:space="preserve"> Amongst the various types of sensor employed to achieve this reliably in a real-world environment, </w:t>
+        <w:t xml:space="preserve"> Amongst the various types of </w:t>
+      </w:r>
+      <w:proofErr w:type="gramStart"/>
+      <w:r>
+        <w:rPr>
+          <w:rFonts w:ascii="Arial" w:hAnsi="Arial" w:cs="Arial"/>
+          <w:iCs/>
+          <w:color w:val="auto"/>
+          <w:szCs w:val="20"/>
+        </w:rPr>
+        <w:t>sensor</w:t>
+      </w:r>
+      <w:proofErr w:type="gramEnd"/>
+      <w:r>
+        <w:rPr>
+          <w:rFonts w:ascii="Arial" w:hAnsi="Arial" w:cs="Arial"/>
+          <w:iCs/>
+          <w:color w:val="auto"/>
+          <w:szCs w:val="20"/>
+        </w:rPr>
+        <w:t xml:space="preserve"> employed to achieve this reliably in a real-world environment, </w:t>
       </w:r>
       <w:r>
         <w:rPr>
@@ -1264,7 +1325,27 @@
           <w:color w:val="auto"/>
           <w:szCs w:val="20"/>
         </w:rPr>
-        <w:t xml:space="preserve"> fruit images in the literature, a number of challenges have not been resolved</w:t>
+        <w:t xml:space="preserve"> fruit images in the literature, </w:t>
+      </w:r>
+      <w:proofErr w:type="gramStart"/>
+      <w:r>
+        <w:rPr>
+          <w:rFonts w:ascii="Arial" w:hAnsi="Arial" w:cs="Arial"/>
+          <w:iCs/>
+          <w:color w:val="auto"/>
+          <w:szCs w:val="20"/>
+        </w:rPr>
+        <w:t>a number of</w:t>
+      </w:r>
+      <w:proofErr w:type="gramEnd"/>
+      <w:r>
+        <w:rPr>
+          <w:rFonts w:ascii="Arial" w:hAnsi="Arial" w:cs="Arial"/>
+          <w:iCs/>
+          <w:color w:val="auto"/>
+          <w:szCs w:val="20"/>
+        </w:rPr>
+        <w:t xml:space="preserve"> challenges have not been resolved</w:t>
       </w:r>
       <w:r>
         <w:rPr>
@@ -1326,7 +1407,7 @@
     </w:p>
     <w:p>
       <w:pPr>
-        <w:pStyle w:val="Heading1"/>
+        <w:pStyle w:val="Titre1"/>
       </w:pPr>
       <w:r>
         <w:t>Requirements</w:t>
@@ -1375,6 +1456,7 @@
         </w:rPr>
         <w:t xml:space="preserve">, </w:t>
       </w:r>
+      <w:proofErr w:type="gramStart"/>
       <w:r>
         <w:rPr>
           <w:rFonts w:ascii="Arial" w:hAnsi="Arial" w:cs="Arial"/>
@@ -1384,6 +1466,7 @@
         </w:rPr>
         <w:t>implement</w:t>
       </w:r>
+      <w:proofErr w:type="gramEnd"/>
       <w:r>
         <w:rPr>
           <w:rFonts w:ascii="Arial" w:hAnsi="Arial" w:cs="Arial"/>
@@ -1529,14 +1612,25 @@
         </w:rPr>
         <w:t xml:space="preserve"> </w:t>
       </w:r>
-      <w:r>
-        <w:rPr>
-          <w:rFonts w:ascii="Arial" w:hAnsi="Arial" w:cs="Arial"/>
-          <w:iCs/>
-          <w:color w:val="auto"/>
-          <w:szCs w:val="20"/>
-        </w:rPr>
-        <w:t xml:space="preserve">Read carefully </w:t>
+      <w:proofErr w:type="gramStart"/>
+      <w:r>
+        <w:rPr>
+          <w:rFonts w:ascii="Arial" w:hAnsi="Arial" w:cs="Arial"/>
+          <w:iCs/>
+          <w:color w:val="auto"/>
+          <w:szCs w:val="20"/>
+        </w:rPr>
+        <w:t>Read carefully</w:t>
+      </w:r>
+      <w:proofErr w:type="gramEnd"/>
+      <w:r>
+        <w:rPr>
+          <w:rFonts w:ascii="Arial" w:hAnsi="Arial" w:cs="Arial"/>
+          <w:iCs/>
+          <w:color w:val="auto"/>
+          <w:szCs w:val="20"/>
+        </w:rPr>
+        <w:t xml:space="preserve"> </w:t>
       </w:r>
       <w:r>
         <w:rPr>
@@ -1652,7 +1746,47 @@
           <w:color w:val="auto"/>
           <w:szCs w:val="20"/>
         </w:rPr>
-        <w:t xml:space="preserve"> the MinneApple dataset (Naeni, Roy and Isler, 2019)</w:t>
+        <w:t xml:space="preserve"> the </w:t>
+      </w:r>
+      <w:proofErr w:type="spellStart"/>
+      <w:r>
+        <w:rPr>
+          <w:rFonts w:ascii="Arial" w:hAnsi="Arial" w:cs="Arial"/>
+          <w:iCs/>
+          <w:color w:val="auto"/>
+          <w:szCs w:val="20"/>
+        </w:rPr>
+        <w:t>MinneApple</w:t>
+      </w:r>
+      <w:proofErr w:type="spellEnd"/>
+      <w:r>
+        <w:rPr>
+          <w:rFonts w:ascii="Arial" w:hAnsi="Arial" w:cs="Arial"/>
+          <w:iCs/>
+          <w:color w:val="auto"/>
+          <w:szCs w:val="20"/>
+        </w:rPr>
+        <w:t xml:space="preserve"> dataset (</w:t>
+      </w:r>
+      <w:proofErr w:type="spellStart"/>
+      <w:r>
+        <w:rPr>
+          <w:rFonts w:ascii="Arial" w:hAnsi="Arial" w:cs="Arial"/>
+          <w:iCs/>
+          <w:color w:val="auto"/>
+          <w:szCs w:val="20"/>
+        </w:rPr>
+        <w:t>Naeni</w:t>
+      </w:r>
+      <w:proofErr w:type="spellEnd"/>
+      <w:r>
+        <w:rPr>
+          <w:rFonts w:ascii="Arial" w:hAnsi="Arial" w:cs="Arial"/>
+          <w:iCs/>
+          <w:color w:val="auto"/>
+          <w:szCs w:val="20"/>
+        </w:rPr>
+        <w:t>, Roy and Isler, 2019)</w:t>
       </w:r>
       <w:r>
         <w:rPr>
@@ -1675,7 +1809,7 @@
       <w:hyperlink r:id="rId7" w:history="1">
         <w:r>
           <w:rPr>
-            <w:rStyle w:val="Hyperlink"/>
+            <w:rStyle w:val="Lienhypertexte"/>
             <w:rFonts w:ascii="Arial" w:hAnsi="Arial" w:cs="Arial"/>
             <w:iCs/>
             <w:szCs w:val="20"/>
@@ -1726,6 +1860,7 @@
           <w:szCs w:val="16"/>
         </w:rPr>
       </w:pPr>
+      <w:proofErr w:type="spellStart"/>
       <w:r>
         <w:rPr>
           <w:rFonts w:ascii="Arial" w:hAnsi="Arial" w:cs="Arial"/>
@@ -1734,7 +1869,62 @@
           <w:szCs w:val="18"/>
           <w:shd w:val="clear" w:color="auto" w:fill="FFFFFF"/>
         </w:rPr>
-        <w:t>Haeni, Nicolai; Roy, Pravakar; Isler, Volkan. (2019). MinneApple: A Benchmark Dataset for Apple Detection and Segmentation. Retrieved from the Data Repository for the University of Minnesota, https://doi.org/10.13020/8ecp-3r13.</w:t>
+        <w:t>Haeni</w:t>
+      </w:r>
+      <w:proofErr w:type="spellEnd"/>
+      <w:r>
+        <w:rPr>
+          <w:rFonts w:ascii="Arial" w:hAnsi="Arial" w:cs="Arial"/>
+          <w:color w:val="333333"/>
+          <w:sz w:val="18"/>
+          <w:szCs w:val="18"/>
+          <w:shd w:val="clear" w:color="auto" w:fill="FFFFFF"/>
+        </w:rPr>
+        <w:t xml:space="preserve">, Nicolai; Roy, </w:t>
+      </w:r>
+      <w:proofErr w:type="spellStart"/>
+      <w:r>
+        <w:rPr>
+          <w:rFonts w:ascii="Arial" w:hAnsi="Arial" w:cs="Arial"/>
+          <w:color w:val="333333"/>
+          <w:sz w:val="18"/>
+          <w:szCs w:val="18"/>
+          <w:shd w:val="clear" w:color="auto" w:fill="FFFFFF"/>
+        </w:rPr>
+        <w:t>Pravakar</w:t>
+      </w:r>
+      <w:proofErr w:type="spellEnd"/>
+      <w:r>
+        <w:rPr>
+          <w:rFonts w:ascii="Arial" w:hAnsi="Arial" w:cs="Arial"/>
+          <w:color w:val="333333"/>
+          <w:sz w:val="18"/>
+          <w:szCs w:val="18"/>
+          <w:shd w:val="clear" w:color="auto" w:fill="FFFFFF"/>
+        </w:rPr>
+        <w:t>; Isler, Volkan. (2019). </w:t>
+      </w:r>
+      <w:proofErr w:type="spellStart"/>
+      <w:r>
+        <w:rPr>
+          <w:rFonts w:ascii="Arial" w:hAnsi="Arial" w:cs="Arial"/>
+          <w:color w:val="333333"/>
+          <w:sz w:val="18"/>
+          <w:szCs w:val="18"/>
+          <w:shd w:val="clear" w:color="auto" w:fill="FFFFFF"/>
+        </w:rPr>
+        <w:t>MinneApple</w:t>
+      </w:r>
+      <w:proofErr w:type="spellEnd"/>
+      <w:r>
+        <w:rPr>
+          <w:rFonts w:ascii="Arial" w:hAnsi="Arial" w:cs="Arial"/>
+          <w:color w:val="333333"/>
+          <w:sz w:val="18"/>
+          <w:szCs w:val="18"/>
+          <w:shd w:val="clear" w:color="auto" w:fill="FFFFFF"/>
+        </w:rPr>
+        <w:t>: A Benchmark Dataset for Apple Detection and Segmentation. Retrieved from the Data Repository for the University of Minnesota, https://doi.org/10.13020/8ecp-3r13.</w:t>
       </w:r>
     </w:p>
     <w:p>
@@ -1826,8 +2016,9 @@
           <w:color w:val="auto"/>
           <w:szCs w:val="20"/>
         </w:rPr>
-        <w:t xml:space="preserve">a conventional image processing </w:t>
-      </w:r>
+        <w:t xml:space="preserve">a conventional image </w:t>
+      </w:r>
+      <w:proofErr w:type="gramStart"/>
       <w:r>
         <w:rPr>
           <w:rFonts w:ascii="Arial" w:hAnsi="Arial" w:cs="Arial"/>
@@ -1837,7 +2028,30 @@
           <w:color w:val="auto"/>
           <w:szCs w:val="20"/>
         </w:rPr>
-        <w:t xml:space="preserve">based </w:t>
+        <w:t xml:space="preserve">processing </w:t>
+      </w:r>
+      <w:r>
+        <w:rPr>
+          <w:rFonts w:ascii="Arial" w:hAnsi="Arial" w:cs="Arial"/>
+          <w:b/>
+          <w:bCs/>
+          <w:iCs/>
+          <w:color w:val="auto"/>
+          <w:szCs w:val="20"/>
+        </w:rPr>
+        <w:t>based</w:t>
+      </w:r>
+      <w:proofErr w:type="gramEnd"/>
+      <w:r>
+        <w:rPr>
+          <w:rFonts w:ascii="Arial" w:hAnsi="Arial" w:cs="Arial"/>
+          <w:b/>
+          <w:bCs/>
+          <w:iCs/>
+          <w:color w:val="auto"/>
+          <w:szCs w:val="20"/>
+        </w:rPr>
+        <w:t xml:space="preserve"> </w:t>
       </w:r>
       <w:r>
         <w:rPr>
@@ -2195,7 +2409,27 @@
           <w:color w:val="auto"/>
           <w:szCs w:val="20"/>
         </w:rPr>
-        <w:t xml:space="preserve"> use the Google Colab. Be aware that you </w:t>
+        <w:t xml:space="preserve"> use the Google </w:t>
+      </w:r>
+      <w:proofErr w:type="spellStart"/>
+      <w:r>
+        <w:rPr>
+          <w:rFonts w:ascii="Arial" w:hAnsi="Arial" w:cs="Arial"/>
+          <w:iCs/>
+          <w:color w:val="auto"/>
+          <w:szCs w:val="20"/>
+        </w:rPr>
+        <w:t>Colab</w:t>
+      </w:r>
+      <w:proofErr w:type="spellEnd"/>
+      <w:r>
+        <w:rPr>
+          <w:rFonts w:ascii="Arial" w:hAnsi="Arial" w:cs="Arial"/>
+          <w:iCs/>
+          <w:color w:val="auto"/>
+          <w:szCs w:val="20"/>
+        </w:rPr>
+        <w:t xml:space="preserve">. Be aware that you </w:t>
       </w:r>
       <w:r>
         <w:rPr>
@@ -2242,7 +2476,7 @@
       <w:hyperlink r:id="rId8" w:history="1">
         <w:r>
           <w:rPr>
-            <w:rStyle w:val="Hyperlink"/>
+            <w:rStyle w:val="Lienhypertexte"/>
             <w:rFonts w:ascii="Arial" w:hAnsi="Arial" w:cs="Arial"/>
             <w:iCs/>
             <w:szCs w:val="20"/>
@@ -2276,7 +2510,7 @@
     </w:p>
     <w:p>
       <w:pPr>
-        <w:pStyle w:val="Heading1"/>
+        <w:pStyle w:val="Titre1"/>
       </w:pPr>
       <w:r>
         <w:t>Project Structure</w:t>
@@ -2535,7 +2769,7 @@
     </w:p>
     <w:p>
       <w:pPr>
-        <w:pStyle w:val="Heading1"/>
+        <w:pStyle w:val="Titre1"/>
       </w:pPr>
       <w:r>
         <w:t>Submission/Report Information</w:t>
@@ -2798,7 +3032,6 @@
           <w:color w:val="auto"/>
           <w:szCs w:val="20"/>
         </w:rPr>
-        <w:lastRenderedPageBreak/>
         <w:t xml:space="preserve">Your submission will be graded according to the </w:t>
       </w:r>
       <w:r>
@@ -2882,7 +3115,7 @@
     </w:p>
     <w:p>
       <w:pPr>
-        <w:pStyle w:val="Heading2"/>
+        <w:pStyle w:val="Titre2"/>
       </w:pPr>
       <w:r>
         <w:t>Submission Requirements and Files</w:t>
@@ -3134,7 +3367,53 @@
           <w:iCs/>
           <w:szCs w:val="20"/>
         </w:rPr>
-        <w:t>python scripts as .py files or .ipython files, compressed into a single .zip file (</w:t>
+        <w:t>python scripts as .</w:t>
+      </w:r>
+      <w:proofErr w:type="spellStart"/>
+      <w:r>
+        <w:rPr>
+          <w:rFonts w:ascii="Arial" w:hAnsi="Arial" w:cs="Arial"/>
+          <w:iCs/>
+          <w:szCs w:val="20"/>
+        </w:rPr>
+        <w:t>py</w:t>
+      </w:r>
+      <w:proofErr w:type="spellEnd"/>
+      <w:r>
+        <w:rPr>
+          <w:rFonts w:ascii="Arial" w:hAnsi="Arial" w:cs="Arial"/>
+          <w:iCs/>
+          <w:szCs w:val="20"/>
+        </w:rPr>
+        <w:t xml:space="preserve"> files </w:t>
+      </w:r>
+      <w:proofErr w:type="gramStart"/>
+      <w:r>
+        <w:rPr>
+          <w:rFonts w:ascii="Arial" w:hAnsi="Arial" w:cs="Arial"/>
+          <w:iCs/>
+          <w:szCs w:val="20"/>
+        </w:rPr>
+        <w:t>or .</w:t>
+      </w:r>
+      <w:proofErr w:type="spellStart"/>
+      <w:r>
+        <w:rPr>
+          <w:rFonts w:ascii="Arial" w:hAnsi="Arial" w:cs="Arial"/>
+          <w:iCs/>
+          <w:szCs w:val="20"/>
+        </w:rPr>
+        <w:t>ipython</w:t>
+      </w:r>
+      <w:proofErr w:type="spellEnd"/>
+      <w:proofErr w:type="gramEnd"/>
+      <w:r>
+        <w:rPr>
+          <w:rFonts w:ascii="Arial" w:hAnsi="Arial" w:cs="Arial"/>
+          <w:iCs/>
+          <w:szCs w:val="20"/>
+        </w:rPr>
+        <w:t xml:space="preserve"> files, compressed into a single .zip file (</w:t>
       </w:r>
       <w:r>
         <w:rPr>
@@ -3180,7 +3459,7 @@
     </w:p>
     <w:p>
       <w:pPr>
-        <w:pStyle w:val="Heading2"/>
+        <w:pStyle w:val="Titre2"/>
       </w:pPr>
       <w:r>
         <w:t>Limitations</w:t>
@@ -3372,7 +3651,7 @@
     </w:p>
     <w:p>
       <w:pPr>
-        <w:pStyle w:val="Heading2"/>
+        <w:pStyle w:val="Titre2"/>
       </w:pPr>
       <w:r>
         <w:t>Plagiarism, Collusion, Contract Cheating, Falsification and Fabrication</w:t>
@@ -3426,7 +3705,7 @@
       <w:hyperlink r:id="rId9" w:history="1">
         <w:r>
           <w:rPr>
-            <w:rStyle w:val="Hyperlink"/>
+            <w:rStyle w:val="Lienhypertexte"/>
             <w:rFonts w:ascii="Arial" w:hAnsi="Arial" w:cs="Arial"/>
             <w:szCs w:val="20"/>
           </w:rPr>
@@ -3531,7 +3810,25 @@
           <w:color w:val="auto"/>
           <w:szCs w:val="20"/>
         </w:rPr>
-        <w:t xml:space="preserve">Copying from another person’s work without the use of quotation marks; </w:t>
+        <w:t xml:space="preserve">Copying from another person’s work without the use of quotation </w:t>
+      </w:r>
+      <w:proofErr w:type="gramStart"/>
+      <w:r>
+        <w:rPr>
+          <w:rFonts w:ascii="Arial" w:hAnsi="Arial" w:cs="Arial"/>
+          <w:color w:val="auto"/>
+          <w:szCs w:val="20"/>
+        </w:rPr>
+        <w:t>marks;</w:t>
+      </w:r>
+      <w:proofErr w:type="gramEnd"/>
+      <w:r>
+        <w:rPr>
+          <w:rFonts w:ascii="Arial" w:hAnsi="Arial" w:cs="Arial"/>
+          <w:color w:val="auto"/>
+          <w:szCs w:val="20"/>
+        </w:rPr>
+        <w:t xml:space="preserve"> </w:t>
       </w:r>
     </w:p>
     <w:p>
@@ -3568,13 +3865,23 @@
         </w:rPr>
         <w:t xml:space="preserve">erencing/acknowledgement of the </w:t>
       </w:r>
-      <w:r>
-        <w:rPr>
-          <w:rFonts w:ascii="Arial" w:hAnsi="Arial" w:cs="Arial"/>
-          <w:color w:val="auto"/>
-          <w:szCs w:val="20"/>
-        </w:rPr>
-        <w:t xml:space="preserve">sources;  </w:t>
+      <w:proofErr w:type="gramStart"/>
+      <w:r>
+        <w:rPr>
+          <w:rFonts w:ascii="Arial" w:hAnsi="Arial" w:cs="Arial"/>
+          <w:color w:val="auto"/>
+          <w:szCs w:val="20"/>
+        </w:rPr>
+        <w:t>sources;</w:t>
+      </w:r>
+      <w:proofErr w:type="gramEnd"/>
+      <w:r>
+        <w:rPr>
+          <w:rFonts w:ascii="Arial" w:hAnsi="Arial" w:cs="Arial"/>
+          <w:color w:val="auto"/>
+          <w:szCs w:val="20"/>
+        </w:rPr>
+        <w:t xml:space="preserve">  </w:t>
       </w:r>
     </w:p>
     <w:p>
@@ -3617,7 +3924,25 @@
           <w:color w:val="auto"/>
           <w:szCs w:val="20"/>
         </w:rPr>
-        <w:t xml:space="preserve">order of presentation, without acknowledgement;   </w:t>
+        <w:t xml:space="preserve">order of presentation, without </w:t>
+      </w:r>
+      <w:proofErr w:type="gramStart"/>
+      <w:r>
+        <w:rPr>
+          <w:rFonts w:ascii="Arial" w:hAnsi="Arial" w:cs="Arial"/>
+          <w:color w:val="auto"/>
+          <w:szCs w:val="20"/>
+        </w:rPr>
+        <w:t>acknowledgement;</w:t>
+      </w:r>
+      <w:proofErr w:type="gramEnd"/>
+      <w:r>
+        <w:rPr>
+          <w:rFonts w:ascii="Arial" w:hAnsi="Arial" w:cs="Arial"/>
+          <w:color w:val="auto"/>
+          <w:szCs w:val="20"/>
+        </w:rPr>
+        <w:t xml:space="preserve">   </w:t>
       </w:r>
     </w:p>
     <w:p>
@@ -3644,7 +3969,25 @@
           <w:color w:val="auto"/>
           <w:szCs w:val="20"/>
         </w:rPr>
-        <w:t xml:space="preserve">Paraphrasing material from a source without acknowledging the original author;   </w:t>
+        <w:t xml:space="preserve">Paraphrasing material from a source without acknowledging the original </w:t>
+      </w:r>
+      <w:proofErr w:type="gramStart"/>
+      <w:r>
+        <w:rPr>
+          <w:rFonts w:ascii="Arial" w:hAnsi="Arial" w:cs="Arial"/>
+          <w:color w:val="auto"/>
+          <w:szCs w:val="20"/>
+        </w:rPr>
+        <w:t>author;</w:t>
+      </w:r>
+      <w:proofErr w:type="gramEnd"/>
+      <w:r>
+        <w:rPr>
+          <w:rFonts w:ascii="Arial" w:hAnsi="Arial" w:cs="Arial"/>
+          <w:color w:val="auto"/>
+          <w:szCs w:val="20"/>
+        </w:rPr>
+        <w:t xml:space="preserve">   </w:t>
       </w:r>
     </w:p>
     <w:p>
@@ -3687,7 +4030,25 @@
           <w:color w:val="auto"/>
           <w:szCs w:val="20"/>
         </w:rPr>
-        <w:t xml:space="preserve">acknowledging the original source; </w:t>
+        <w:t xml:space="preserve">acknowledging the original </w:t>
+      </w:r>
+      <w:proofErr w:type="gramStart"/>
+      <w:r>
+        <w:rPr>
+          <w:rFonts w:ascii="Arial" w:hAnsi="Arial" w:cs="Arial"/>
+          <w:color w:val="auto"/>
+          <w:szCs w:val="20"/>
+        </w:rPr>
+        <w:t>source;</w:t>
+      </w:r>
+      <w:proofErr w:type="gramEnd"/>
+      <w:r>
+        <w:rPr>
+          <w:rFonts w:ascii="Arial" w:hAnsi="Arial" w:cs="Arial"/>
+          <w:color w:val="auto"/>
+          <w:szCs w:val="20"/>
+        </w:rPr>
+        <w:t xml:space="preserve"> </w:t>
       </w:r>
     </w:p>
     <w:p>
@@ -3714,7 +4075,25 @@
           <w:color w:val="auto"/>
           <w:szCs w:val="20"/>
         </w:rPr>
-        <w:t xml:space="preserve">Copying another student’s work with or without their knowledge or agreement (this may also be deemed as collusion); </w:t>
+        <w:t>Copying another student’s work with or without their knowledge or agreement (this may also be deemed as collusion</w:t>
+      </w:r>
+      <w:proofErr w:type="gramStart"/>
+      <w:r>
+        <w:rPr>
+          <w:rFonts w:ascii="Arial" w:hAnsi="Arial" w:cs="Arial"/>
+          <w:color w:val="auto"/>
+          <w:szCs w:val="20"/>
+        </w:rPr>
+        <w:t>);</w:t>
+      </w:r>
+      <w:proofErr w:type="gramEnd"/>
+      <w:r>
+        <w:rPr>
+          <w:rFonts w:ascii="Arial" w:hAnsi="Arial" w:cs="Arial"/>
+          <w:color w:val="auto"/>
+          <w:szCs w:val="20"/>
+        </w:rPr>
+        <w:t xml:space="preserve"> </w:t>
       </w:r>
     </w:p>
     <w:p>
@@ -3741,7 +4120,25 @@
           <w:color w:val="auto"/>
           <w:szCs w:val="20"/>
         </w:rPr>
-        <w:t xml:space="preserve">Using computer code created by another person without appropriate referencing; </w:t>
+        <w:t xml:space="preserve">Using computer code created by another person without appropriate </w:t>
+      </w:r>
+      <w:proofErr w:type="gramStart"/>
+      <w:r>
+        <w:rPr>
+          <w:rFonts w:ascii="Arial" w:hAnsi="Arial" w:cs="Arial"/>
+          <w:color w:val="auto"/>
+          <w:szCs w:val="20"/>
+        </w:rPr>
+        <w:t>referencing;</w:t>
+      </w:r>
+      <w:proofErr w:type="gramEnd"/>
+      <w:r>
+        <w:rPr>
+          <w:rFonts w:ascii="Arial" w:hAnsi="Arial" w:cs="Arial"/>
+          <w:color w:val="auto"/>
+          <w:szCs w:val="20"/>
+        </w:rPr>
+        <w:t xml:space="preserve"> </w:t>
       </w:r>
     </w:p>
     <w:p>
@@ -3917,7 +4314,7 @@
     </w:p>
     <w:tbl>
       <w:tblPr>
-        <w:tblStyle w:val="TableGrid"/>
+        <w:tblStyle w:val="Grilledutableau"/>
         <w:tblW w:w="0" w:type="auto"/>
         <w:tblLook w:val="04A0" w:firstRow="1" w:lastRow="0" w:firstColumn="1" w:lastColumn="0" w:noHBand="0" w:noVBand="1"/>
       </w:tblPr>
@@ -4113,6 +4510,7 @@
                 <w:szCs w:val="22"/>
               </w:rPr>
             </w:pPr>
+            <w:proofErr w:type="gramStart"/>
             <w:r>
               <w:rPr>
                 <w:rFonts w:ascii="Arial" w:hAnsi="Arial" w:cs="Arial"/>
@@ -4120,7 +4518,37 @@
                 <w:sz w:val="22"/>
                 <w:szCs w:val="22"/>
               </w:rPr>
-              <w:t>e.g. Wenhao Zhang</w:t>
+              <w:t>e.g.</w:t>
+            </w:r>
+            <w:proofErr w:type="gramEnd"/>
+            <w:r>
+              <w:rPr>
+                <w:rFonts w:ascii="Arial" w:hAnsi="Arial" w:cs="Arial"/>
+                <w:color w:val="0070C0"/>
+                <w:sz w:val="22"/>
+                <w:szCs w:val="22"/>
+              </w:rPr>
+              <w:t xml:space="preserve"> </w:t>
+            </w:r>
+            <w:proofErr w:type="spellStart"/>
+            <w:r>
+              <w:rPr>
+                <w:rFonts w:ascii="Arial" w:hAnsi="Arial" w:cs="Arial"/>
+                <w:color w:val="0070C0"/>
+                <w:sz w:val="22"/>
+                <w:szCs w:val="22"/>
+              </w:rPr>
+              <w:t>Wenhao</w:t>
+            </w:r>
+            <w:proofErr w:type="spellEnd"/>
+            <w:r>
+              <w:rPr>
+                <w:rFonts w:ascii="Arial" w:hAnsi="Arial" w:cs="Arial"/>
+                <w:color w:val="0070C0"/>
+                <w:sz w:val="22"/>
+                <w:szCs w:val="22"/>
+              </w:rPr>
+              <w:t xml:space="preserve"> Zhang</w:t>
             </w:r>
           </w:p>
         </w:tc>
@@ -4139,6 +4567,7 @@
                 <w:szCs w:val="22"/>
               </w:rPr>
             </w:pPr>
+            <w:proofErr w:type="gramStart"/>
             <w:r>
               <w:rPr>
                 <w:rFonts w:ascii="Arial" w:hAnsi="Arial" w:cs="Arial"/>
@@ -4146,7 +4575,17 @@
                 <w:sz w:val="22"/>
                 <w:szCs w:val="22"/>
               </w:rPr>
-              <w:t>e.g. Data pre-processing, implementation of approach A</w:t>
+              <w:t>e.g.</w:t>
+            </w:r>
+            <w:proofErr w:type="gramEnd"/>
+            <w:r>
+              <w:rPr>
+                <w:rFonts w:ascii="Arial" w:hAnsi="Arial" w:cs="Arial"/>
+                <w:color w:val="0070C0"/>
+                <w:sz w:val="22"/>
+                <w:szCs w:val="22"/>
+              </w:rPr>
+              <w:t xml:space="preserve"> Data pre-processing, implementation of approach A</w:t>
             </w:r>
           </w:p>
         </w:tc>
@@ -4165,6 +4604,7 @@
                 <w:szCs w:val="22"/>
               </w:rPr>
             </w:pPr>
+            <w:proofErr w:type="gramStart"/>
             <w:r>
               <w:rPr>
                 <w:rFonts w:ascii="Arial" w:hAnsi="Arial" w:cs="Arial"/>
@@ -4172,7 +4612,17 @@
                 <w:sz w:val="22"/>
                 <w:szCs w:val="22"/>
               </w:rPr>
-              <w:t xml:space="preserve">e.g. </w:t>
+              <w:t>e.g.</w:t>
+            </w:r>
+            <w:proofErr w:type="gramEnd"/>
+            <w:r>
+              <w:rPr>
+                <w:rFonts w:ascii="Arial" w:hAnsi="Arial" w:cs="Arial"/>
+                <w:color w:val="0070C0"/>
+                <w:sz w:val="22"/>
+                <w:szCs w:val="22"/>
+              </w:rPr>
+              <w:t xml:space="preserve"> </w:t>
             </w:r>
             <w:r>
               <w:rPr>
@@ -5543,7 +5993,25 @@
           <w:color w:val="0070C0"/>
           <w:szCs w:val="20"/>
         </w:rPr>
-        <w:t>, e.g. why do you think the proposed approach can deal with the challenges identified in Section 1 and 2.</w:t>
+        <w:t xml:space="preserve">, </w:t>
+      </w:r>
+      <w:proofErr w:type="gramStart"/>
+      <w:r>
+        <w:rPr>
+          <w:rFonts w:ascii="Arial" w:hAnsi="Arial" w:cs="Arial"/>
+          <w:color w:val="0070C0"/>
+          <w:szCs w:val="20"/>
+        </w:rPr>
+        <w:t>e.g.</w:t>
+      </w:r>
+      <w:proofErr w:type="gramEnd"/>
+      <w:r>
+        <w:rPr>
+          <w:rFonts w:ascii="Arial" w:hAnsi="Arial" w:cs="Arial"/>
+          <w:color w:val="0070C0"/>
+          <w:szCs w:val="20"/>
+        </w:rPr>
+        <w:t xml:space="preserve"> why do you think the proposed approach can deal with the challenges identified in Section 1 and 2.</w:t>
       </w:r>
     </w:p>
     <w:p>
@@ -5837,7 +6305,25 @@
           <w:color w:val="0070C0"/>
           <w:szCs w:val="20"/>
         </w:rPr>
-        <w:t xml:space="preserve">Demonstrate that you are able to implement the proposed approaches </w:t>
+        <w:t xml:space="preserve">Demonstrate that you </w:t>
+      </w:r>
+      <w:proofErr w:type="gramStart"/>
+      <w:r>
+        <w:rPr>
+          <w:rFonts w:ascii="Arial" w:hAnsi="Arial" w:cs="Arial"/>
+          <w:color w:val="0070C0"/>
+          <w:szCs w:val="20"/>
+        </w:rPr>
+        <w:t>are able to</w:t>
+      </w:r>
+      <w:proofErr w:type="gramEnd"/>
+      <w:r>
+        <w:rPr>
+          <w:rFonts w:ascii="Arial" w:hAnsi="Arial" w:cs="Arial"/>
+          <w:color w:val="0070C0"/>
+          <w:szCs w:val="20"/>
+        </w:rPr>
+        <w:t xml:space="preserve"> implement the proposed approaches </w:t>
       </w:r>
       <w:r>
         <w:rPr>
@@ -5941,7 +6427,25 @@
           <w:color w:val="0070C0"/>
           <w:szCs w:val="20"/>
         </w:rPr>
-        <w:t xml:space="preserve">. For example, if you used manual thresholding for binarization, explain how you chose an appropriate threshold. If you used deep learning models, explain how you loaded your image and ground truth data; how you split the data for training, validation and testing; and justify the training epochs used. </w:t>
+        <w:t xml:space="preserve">. For example, if you used manual thresholding for binarization, explain how you chose an appropriate threshold. If you used deep learning models, explain how you loaded your image and ground truth data; how you split the data for training, </w:t>
+      </w:r>
+      <w:proofErr w:type="gramStart"/>
+      <w:r>
+        <w:rPr>
+          <w:rFonts w:ascii="Arial" w:hAnsi="Arial" w:cs="Arial"/>
+          <w:color w:val="0070C0"/>
+          <w:szCs w:val="20"/>
+        </w:rPr>
+        <w:t>validation</w:t>
+      </w:r>
+      <w:proofErr w:type="gramEnd"/>
+      <w:r>
+        <w:rPr>
+          <w:rFonts w:ascii="Arial" w:hAnsi="Arial" w:cs="Arial"/>
+          <w:color w:val="0070C0"/>
+          <w:szCs w:val="20"/>
+        </w:rPr>
+        <w:t xml:space="preserve"> and testing; and justify the training epochs used. </w:t>
       </w:r>
       <w:r>
         <w:rPr>
@@ -6469,43 +6973,59 @@
           <w:color w:val="0070C0"/>
           <w:szCs w:val="20"/>
         </w:rPr>
-        <w:t>, e.g. is it possible to employ 3D approaches?</w:t>
-      </w:r>
-    </w:p>
-    <w:p>
-      <w:pPr>
-        <w:pStyle w:val="Default"/>
-        <w:jc w:val="both"/>
-        <w:rPr>
-          <w:rFonts w:ascii="Arial" w:hAnsi="Arial" w:cs="Arial"/>
-          <w:color w:val="auto"/>
-          <w:szCs w:val="20"/>
-        </w:rPr>
-      </w:pPr>
-    </w:p>
-    <w:p>
-      <w:pPr>
-        <w:pStyle w:val="Default"/>
-        <w:jc w:val="both"/>
-        <w:rPr>
-          <w:rFonts w:ascii="Arial" w:hAnsi="Arial" w:cs="Arial"/>
-          <w:color w:val="0070C0"/>
-          <w:szCs w:val="20"/>
-        </w:rPr>
-      </w:pPr>
-    </w:p>
-    <w:p>
-      <w:pPr>
-        <w:pStyle w:val="Default"/>
-        <w:jc w:val="both"/>
-        <w:rPr>
-          <w:rFonts w:ascii="Arial" w:hAnsi="Arial" w:cs="Arial"/>
-          <w:color w:val="0070C0"/>
-          <w:szCs w:val="20"/>
-        </w:rPr>
-      </w:pPr>
-      <w:bookmarkStart w:id="0" w:name="_GoBack"/>
-      <w:bookmarkEnd w:id="0"/>
+        <w:t xml:space="preserve">, </w:t>
+      </w:r>
+      <w:proofErr w:type="gramStart"/>
+      <w:r>
+        <w:rPr>
+          <w:rFonts w:ascii="Arial" w:hAnsi="Arial" w:cs="Arial"/>
+          <w:color w:val="0070C0"/>
+          <w:szCs w:val="20"/>
+        </w:rPr>
+        <w:t>e.g.</w:t>
+      </w:r>
+      <w:proofErr w:type="gramEnd"/>
+      <w:r>
+        <w:rPr>
+          <w:rFonts w:ascii="Arial" w:hAnsi="Arial" w:cs="Arial"/>
+          <w:color w:val="0070C0"/>
+          <w:szCs w:val="20"/>
+        </w:rPr>
+        <w:t xml:space="preserve"> is it possible to employ 3D approaches?</w:t>
+      </w:r>
+    </w:p>
+    <w:p>
+      <w:pPr>
+        <w:pStyle w:val="Default"/>
+        <w:jc w:val="both"/>
+        <w:rPr>
+          <w:rFonts w:ascii="Arial" w:hAnsi="Arial" w:cs="Arial"/>
+          <w:color w:val="auto"/>
+          <w:szCs w:val="20"/>
+        </w:rPr>
+      </w:pPr>
+    </w:p>
+    <w:p>
+      <w:pPr>
+        <w:pStyle w:val="Default"/>
+        <w:jc w:val="both"/>
+        <w:rPr>
+          <w:rFonts w:ascii="Arial" w:hAnsi="Arial" w:cs="Arial"/>
+          <w:color w:val="0070C0"/>
+          <w:szCs w:val="20"/>
+        </w:rPr>
+      </w:pPr>
+    </w:p>
+    <w:p>
+      <w:pPr>
+        <w:pStyle w:val="Default"/>
+        <w:jc w:val="both"/>
+        <w:rPr>
+          <w:rFonts w:ascii="Arial" w:hAnsi="Arial" w:cs="Arial"/>
+          <w:color w:val="0070C0"/>
+          <w:szCs w:val="20"/>
+        </w:rPr>
+      </w:pPr>
       <w:r>
         <w:rPr>
           <w:rFonts w:ascii="Arial" w:hAnsi="Arial" w:cs="Arial"/>
@@ -6540,6 +7060,486 @@
         <w:rPr>
           <w:rFonts w:ascii="Arial" w:hAnsi="Arial" w:cs="Arial"/>
           <w:color w:val="auto"/>
+          <w:szCs w:val="20"/>
+        </w:rPr>
+      </w:pPr>
+    </w:p>
+    <w:p>
+      <w:pPr>
+        <w:pStyle w:val="Default"/>
+        <w:jc w:val="both"/>
+        <w:rPr>
+          <w:rFonts w:ascii="Arial" w:hAnsi="Arial" w:cs="Arial"/>
+          <w:color w:val="auto"/>
+          <w:szCs w:val="20"/>
+        </w:rPr>
+      </w:pPr>
+      <w:r>
+        <w:rPr>
+          <w:rFonts w:ascii="Arial" w:hAnsi="Arial" w:cs="Arial"/>
+          <w:color w:val="auto"/>
+          <w:szCs w:val="20"/>
+        </w:rPr>
+        <w:t xml:space="preserve">1. Introduction </w:t>
+      </w:r>
+      <w:r>
+        <w:rPr>
+          <w:rFonts w:ascii="Arial" w:hAnsi="Arial" w:cs="Arial"/>
+          <w:b/>
+          <w:bCs/>
+          <w:color w:val="auto"/>
+          <w:szCs w:val="20"/>
+        </w:rPr>
+        <w:t>(5%)</w:t>
+      </w:r>
+    </w:p>
+    <w:p>
+      <w:pPr>
+        <w:pStyle w:val="Default"/>
+        <w:jc w:val="both"/>
+        <w:rPr>
+          <w:rFonts w:ascii="Arial" w:hAnsi="Arial" w:cs="Arial"/>
+          <w:color w:val="0070C0"/>
+          <w:szCs w:val="20"/>
+        </w:rPr>
+      </w:pPr>
+      <w:r>
+        <w:rPr>
+          <w:rFonts w:ascii="Arial" w:hAnsi="Arial" w:cs="Arial"/>
+          <w:color w:val="auto"/>
+          <w:szCs w:val="20"/>
+        </w:rPr>
+        <w:t xml:space="preserve">2. Related works </w:t>
+      </w:r>
+      <w:r>
+        <w:rPr>
+          <w:rFonts w:ascii="Arial" w:hAnsi="Arial" w:cs="Arial"/>
+          <w:b/>
+          <w:bCs/>
+          <w:color w:val="auto"/>
+          <w:szCs w:val="20"/>
+        </w:rPr>
+        <w:t>(10%)</w:t>
+      </w:r>
+      <w:r>
+        <w:rPr>
+          <w:rFonts w:ascii="Arial" w:hAnsi="Arial" w:cs="Arial"/>
+          <w:color w:val="0070C0"/>
+          <w:szCs w:val="20"/>
+        </w:rPr>
+        <w:t xml:space="preserve"> </w:t>
+      </w:r>
+    </w:p>
+    <w:p>
+      <w:pPr>
+        <w:pStyle w:val="Default"/>
+        <w:jc w:val="both"/>
+        <w:rPr>
+          <w:rFonts w:ascii="Arial" w:hAnsi="Arial" w:cs="Arial"/>
+          <w:color w:val="0070C0"/>
+          <w:szCs w:val="20"/>
+        </w:rPr>
+      </w:pPr>
+      <w:r>
+        <w:rPr>
+          <w:rFonts w:ascii="Arial" w:hAnsi="Arial" w:cs="Arial"/>
+          <w:color w:val="auto"/>
+          <w:szCs w:val="20"/>
+        </w:rPr>
+        <w:t xml:space="preserve">3. Data acquisition and datasets </w:t>
+      </w:r>
+      <w:r>
+        <w:rPr>
+          <w:rFonts w:ascii="Arial" w:hAnsi="Arial" w:cs="Arial"/>
+          <w:b/>
+          <w:bCs/>
+          <w:color w:val="auto"/>
+          <w:szCs w:val="20"/>
+        </w:rPr>
+        <w:t>(10%)</w:t>
+      </w:r>
+    </w:p>
+    <w:p>
+      <w:pPr>
+        <w:pStyle w:val="Default"/>
+        <w:jc w:val="both"/>
+        <w:rPr>
+          <w:rFonts w:ascii="Arial" w:hAnsi="Arial" w:cs="Arial"/>
+          <w:color w:val="0070C0"/>
+          <w:szCs w:val="20"/>
+        </w:rPr>
+      </w:pPr>
+      <w:r>
+        <w:rPr>
+          <w:rFonts w:ascii="Arial" w:hAnsi="Arial" w:cs="Arial"/>
+          <w:color w:val="auto"/>
+          <w:szCs w:val="20"/>
+        </w:rPr>
+        <w:t xml:space="preserve">4. Methodology </w:t>
+      </w:r>
+      <w:r>
+        <w:rPr>
+          <w:rFonts w:ascii="Arial" w:hAnsi="Arial" w:cs="Arial"/>
+          <w:b/>
+          <w:bCs/>
+          <w:color w:val="auto"/>
+          <w:szCs w:val="20"/>
+        </w:rPr>
+        <w:t>(30% in total, 15% per approach)</w:t>
+      </w:r>
+    </w:p>
+    <w:p>
+      <w:pPr>
+        <w:pStyle w:val="Default"/>
+        <w:jc w:val="both"/>
+        <w:rPr>
+          <w:rFonts w:ascii="Arial" w:hAnsi="Arial" w:cs="Arial"/>
+          <w:b/>
+          <w:bCs/>
+          <w:color w:val="auto"/>
+          <w:szCs w:val="20"/>
+        </w:rPr>
+      </w:pPr>
+      <w:r>
+        <w:rPr>
+          <w:rFonts w:ascii="Arial" w:hAnsi="Arial" w:cs="Arial"/>
+          <w:color w:val="auto"/>
+          <w:szCs w:val="20"/>
+        </w:rPr>
+        <w:t>4.1 Approach A</w:t>
+      </w:r>
+    </w:p>
+    <w:p>
+      <w:pPr>
+        <w:pStyle w:val="Default"/>
+        <w:jc w:val="both"/>
+        <w:rPr>
+          <w:rFonts w:ascii="Arial" w:hAnsi="Arial" w:cs="Arial"/>
+          <w:b/>
+          <w:bCs/>
+          <w:color w:val="auto"/>
+          <w:szCs w:val="20"/>
+        </w:rPr>
+      </w:pPr>
+      <w:r>
+        <w:rPr>
+          <w:rFonts w:ascii="Arial" w:hAnsi="Arial" w:cs="Arial"/>
+          <w:color w:val="auto"/>
+          <w:szCs w:val="20"/>
+        </w:rPr>
+        <w:t xml:space="preserve">4.2 Approach B </w:t>
+      </w:r>
+    </w:p>
+    <w:p>
+      <w:pPr>
+        <w:pStyle w:val="Default"/>
+        <w:jc w:val="both"/>
+        <w:rPr>
+          <w:rFonts w:ascii="Arial" w:hAnsi="Arial" w:cs="Arial"/>
+          <w:color w:val="0070C0"/>
+          <w:szCs w:val="20"/>
+        </w:rPr>
+      </w:pPr>
+      <w:r>
+        <w:rPr>
+          <w:rFonts w:ascii="Arial" w:hAnsi="Arial" w:cs="Arial"/>
+          <w:color w:val="auto"/>
+          <w:szCs w:val="20"/>
+        </w:rPr>
+        <w:t xml:space="preserve">5. Experiment and Implementation </w:t>
+      </w:r>
+      <w:r>
+        <w:rPr>
+          <w:rFonts w:ascii="Arial" w:hAnsi="Arial" w:cs="Arial"/>
+          <w:b/>
+          <w:bCs/>
+          <w:color w:val="auto"/>
+          <w:szCs w:val="20"/>
+        </w:rPr>
+        <w:t>(15%)</w:t>
+      </w:r>
+    </w:p>
+    <w:p>
+      <w:pPr>
+        <w:pStyle w:val="Default"/>
+        <w:jc w:val="both"/>
+        <w:rPr>
+          <w:rFonts w:ascii="Arial" w:hAnsi="Arial" w:cs="Arial"/>
+          <w:color w:val="auto"/>
+          <w:szCs w:val="20"/>
+        </w:rPr>
+      </w:pPr>
+      <w:r>
+        <w:rPr>
+          <w:rFonts w:ascii="Arial" w:hAnsi="Arial" w:cs="Arial"/>
+          <w:color w:val="auto"/>
+          <w:szCs w:val="20"/>
+        </w:rPr>
+        <w:t xml:space="preserve">6. Results and Evaluation </w:t>
+      </w:r>
+      <w:r>
+        <w:rPr>
+          <w:rFonts w:ascii="Arial" w:hAnsi="Arial" w:cs="Arial"/>
+          <w:b/>
+          <w:bCs/>
+          <w:color w:val="auto"/>
+          <w:szCs w:val="20"/>
+        </w:rPr>
+        <w:t>(15%)</w:t>
+      </w:r>
+    </w:p>
+    <w:p>
+      <w:pPr>
+        <w:pStyle w:val="Default"/>
+        <w:jc w:val="both"/>
+        <w:rPr>
+          <w:rFonts w:ascii="Arial" w:hAnsi="Arial" w:cs="Arial"/>
+          <w:color w:val="auto"/>
+          <w:szCs w:val="20"/>
+        </w:rPr>
+      </w:pPr>
+      <w:r>
+        <w:rPr>
+          <w:rFonts w:ascii="Arial" w:hAnsi="Arial" w:cs="Arial"/>
+          <w:color w:val="auto"/>
+          <w:szCs w:val="20"/>
+        </w:rPr>
+        <w:t xml:space="preserve">7. Conclusions and Future works </w:t>
+      </w:r>
+      <w:r>
+        <w:rPr>
+          <w:rFonts w:ascii="Arial" w:hAnsi="Arial" w:cs="Arial"/>
+          <w:b/>
+          <w:bCs/>
+          <w:color w:val="auto"/>
+          <w:szCs w:val="20"/>
+        </w:rPr>
+        <w:t>(5%)</w:t>
+      </w:r>
+    </w:p>
+    <w:p>
+      <w:pPr>
+        <w:pStyle w:val="Default"/>
+        <w:jc w:val="both"/>
+        <w:rPr>
+          <w:rFonts w:ascii="Arial" w:hAnsi="Arial" w:cs="Arial"/>
+          <w:color w:val="auto"/>
+          <w:szCs w:val="20"/>
+        </w:rPr>
+      </w:pPr>
+    </w:p>
+    <w:p>
+      <w:pPr>
+        <w:pStyle w:val="Default"/>
+        <w:jc w:val="both"/>
+        <w:rPr>
+          <w:rFonts w:ascii="Arial" w:hAnsi="Arial" w:cs="Arial"/>
+          <w:color w:val="0070C0"/>
+          <w:szCs w:val="20"/>
+        </w:rPr>
+      </w:pPr>
+      <w:r>
+        <w:rPr>
+          <w:rFonts w:ascii="Arial" w:hAnsi="Arial" w:cs="Arial"/>
+          <w:color w:val="0070C0"/>
+          <w:szCs w:val="20"/>
+        </w:rPr>
+        <w:t xml:space="preserve">The remaining </w:t>
+      </w:r>
+      <w:r>
+        <w:rPr>
+          <w:rFonts w:ascii="Arial" w:hAnsi="Arial" w:cs="Arial"/>
+          <w:b/>
+          <w:bCs/>
+          <w:color w:val="0070C0"/>
+          <w:szCs w:val="20"/>
+        </w:rPr>
+        <w:t>10%</w:t>
+      </w:r>
+      <w:r>
+        <w:rPr>
+          <w:rFonts w:ascii="Arial" w:hAnsi="Arial" w:cs="Arial"/>
+          <w:color w:val="0070C0"/>
+          <w:szCs w:val="20"/>
+        </w:rPr>
+        <w:t xml:space="preserve"> of the mark is allocated to report presentation</w:t>
+      </w:r>
+    </w:p>
+    <w:p>
+      <w:pPr>
+        <w:pStyle w:val="Default"/>
+        <w:jc w:val="both"/>
+        <w:rPr>
+          <w:rFonts w:ascii="Arial" w:hAnsi="Arial" w:cs="Arial"/>
+          <w:color w:val="0070C0"/>
+          <w:szCs w:val="20"/>
+        </w:rPr>
+      </w:pPr>
+    </w:p>
+    <w:p>
+      <w:pPr>
+        <w:pStyle w:val="Default"/>
+        <w:jc w:val="both"/>
+        <w:rPr>
+          <w:rFonts w:ascii="Arial" w:hAnsi="Arial" w:cs="Arial"/>
+          <w:color w:val="0070C0"/>
+          <w:szCs w:val="20"/>
+        </w:rPr>
+      </w:pPr>
+      <w:r>
+        <w:rPr>
+          <w:rFonts w:ascii="Arial" w:hAnsi="Arial" w:cs="Arial"/>
+          <w:color w:val="0070C0"/>
+          <w:szCs w:val="20"/>
+        </w:rPr>
+        <w:t xml:space="preserve">We are 6 so approx. 15% of the report should be done per person </w:t>
+      </w:r>
+    </w:p>
+    <w:p>
+      <w:pPr>
+        <w:pStyle w:val="Default"/>
+        <w:jc w:val="both"/>
+        <w:rPr>
+          <w:rFonts w:ascii="Arial" w:hAnsi="Arial" w:cs="Arial"/>
+          <w:color w:val="0070C0"/>
+          <w:szCs w:val="20"/>
+        </w:rPr>
+      </w:pPr>
+    </w:p>
+    <w:p>
+      <w:pPr>
+        <w:pStyle w:val="Default"/>
+        <w:jc w:val="both"/>
+        <w:rPr>
+          <w:rFonts w:ascii="Arial" w:hAnsi="Arial" w:cs="Arial"/>
+          <w:color w:val="0070C0"/>
+          <w:szCs w:val="20"/>
+        </w:rPr>
+      </w:pPr>
+      <w:r>
+        <w:rPr>
+          <w:rFonts w:ascii="Arial" w:hAnsi="Arial" w:cs="Arial"/>
+          <w:color w:val="0070C0"/>
+          <w:szCs w:val="20"/>
+        </w:rPr>
+        <w:t xml:space="preserve">I have been working hard with </w:t>
+      </w:r>
+      <w:proofErr w:type="spellStart"/>
+      <w:r>
+        <w:rPr>
+          <w:rFonts w:ascii="Arial" w:hAnsi="Arial" w:cs="Arial"/>
+          <w:color w:val="0070C0"/>
+          <w:szCs w:val="20"/>
+        </w:rPr>
+        <w:t>sripad</w:t>
+      </w:r>
+      <w:proofErr w:type="spellEnd"/>
+      <w:r>
+        <w:rPr>
+          <w:rFonts w:ascii="Arial" w:hAnsi="Arial" w:cs="Arial"/>
+          <w:color w:val="0070C0"/>
+          <w:szCs w:val="20"/>
+        </w:rPr>
+        <w:t xml:space="preserve"> on the traditional approach and we are on the verge of choosing the final one for the report, so I will </w:t>
+      </w:r>
+      <w:proofErr w:type="gramStart"/>
+      <w:r>
+        <w:rPr>
+          <w:rFonts w:ascii="Arial" w:hAnsi="Arial" w:cs="Arial"/>
+          <w:color w:val="0070C0"/>
+          <w:szCs w:val="20"/>
+        </w:rPr>
+        <w:t>definitely be</w:t>
+      </w:r>
+      <w:proofErr w:type="gramEnd"/>
+      <w:r>
+        <w:rPr>
+          <w:rFonts w:ascii="Arial" w:hAnsi="Arial" w:cs="Arial"/>
+          <w:color w:val="0070C0"/>
+          <w:szCs w:val="20"/>
+        </w:rPr>
+        <w:t xml:space="preserve"> working on the methodology, experiment and implementation and results and evaluation of the traditional approach. </w:t>
+      </w:r>
+      <w:proofErr w:type="spellStart"/>
+      <w:r>
+        <w:rPr>
+          <w:rFonts w:ascii="Arial" w:hAnsi="Arial" w:cs="Arial"/>
+          <w:color w:val="0070C0"/>
+          <w:szCs w:val="20"/>
+        </w:rPr>
+        <w:t>Sripad</w:t>
+      </w:r>
+      <w:proofErr w:type="spellEnd"/>
+      <w:r>
+        <w:rPr>
+          <w:rFonts w:ascii="Arial" w:hAnsi="Arial" w:cs="Arial"/>
+          <w:color w:val="0070C0"/>
+          <w:szCs w:val="20"/>
+        </w:rPr>
+        <w:t xml:space="preserve"> and I have been working together so this should be 15 + 7.5 + 7.5 = 30 % for us 2.</w:t>
+      </w:r>
+    </w:p>
+    <w:p>
+      <w:pPr>
+        <w:pStyle w:val="Default"/>
+        <w:jc w:val="both"/>
+        <w:rPr>
+          <w:rFonts w:ascii="Arial" w:hAnsi="Arial" w:cs="Arial"/>
+          <w:color w:val="0070C0"/>
+          <w:szCs w:val="20"/>
+        </w:rPr>
+      </w:pPr>
+      <w:r>
+        <w:rPr>
+          <w:rFonts w:ascii="Arial" w:hAnsi="Arial" w:cs="Arial"/>
+          <w:color w:val="0070C0"/>
+          <w:szCs w:val="20"/>
+        </w:rPr>
+        <w:t>@</w:t>
+      </w:r>
+      <w:proofErr w:type="gramStart"/>
+      <w:r>
+        <w:rPr>
+          <w:rFonts w:ascii="Arial" w:hAnsi="Arial" w:cs="Arial"/>
+          <w:color w:val="0070C0"/>
+          <w:szCs w:val="20"/>
+        </w:rPr>
+        <w:t>everyone</w:t>
+      </w:r>
+      <w:proofErr w:type="gramEnd"/>
+      <w:r>
+        <w:rPr>
+          <w:rFonts w:ascii="Arial" w:hAnsi="Arial" w:cs="Arial"/>
+          <w:color w:val="0070C0"/>
+          <w:szCs w:val="20"/>
+        </w:rPr>
+        <w:t xml:space="preserve"> else you should sort out what you do, the report should be written by the 10</w:t>
+      </w:r>
+      <w:r>
+        <w:rPr>
+          <w:rFonts w:ascii="Arial" w:hAnsi="Arial" w:cs="Arial"/>
+          <w:color w:val="0070C0"/>
+          <w:szCs w:val="20"/>
+          <w:vertAlign w:val="superscript"/>
+        </w:rPr>
+        <w:t>th</w:t>
+      </w:r>
+      <w:r>
+        <w:rPr>
+          <w:rFonts w:ascii="Arial" w:hAnsi="Arial" w:cs="Arial"/>
+          <w:color w:val="0070C0"/>
+          <w:szCs w:val="20"/>
+        </w:rPr>
+        <w:t xml:space="preserve"> I would say so that we have 3 days for proof reading.</w:t>
+      </w:r>
+    </w:p>
+    <w:p>
+      <w:pPr>
+        <w:pStyle w:val="Default"/>
+        <w:jc w:val="both"/>
+        <w:rPr>
+          <w:rFonts w:ascii="Arial" w:hAnsi="Arial" w:cs="Arial"/>
+          <w:color w:val="0070C0"/>
           <w:szCs w:val="20"/>
         </w:rPr>
       </w:pPr>
@@ -6566,7 +7566,7 @@
 </file>
 
 <file path=word/endnotes.xml><?xml version="1.0" encoding="utf-8"?>
-<w:endnotes xmlns:wpc="http://schemas.microsoft.com/office/word/2010/wordprocessingCanvas" xmlns:cx="http://schemas.microsoft.com/office/drawing/2014/chartex" xmlns:cx1="http://schemas.microsoft.com/office/drawing/2015/9/8/chartex" xmlns:mc="http://schemas.openxmlformats.org/markup-compatibility/2006" xmlns:o="urn:schemas-microsoft-com:office:office" xmlns:r="http://schemas.openxmlformats.org/officeDocument/2006/relationships" xmlns:m="http://schemas.openxmlformats.org/officeDocument/2006/math" xmlns:v="urn:schemas-microsoft-com:vml" xmlns:wp14="http://schemas.microsoft.com/office/word/2010/wordprocessingDrawing" xmlns:wp="http://schemas.openxmlformats.org/drawingml/2006/wordprocessingDrawing" xmlns:w10="urn:schemas-microsoft-com:office:word" xmlns:w="http://schemas.openxmlformats.org/wordprocessingml/2006/main" xmlns:w14="http://schemas.microsoft.com/office/word/2010/wordml" xmlns:w15="http://schemas.microsoft.com/office/word/2012/wordml" xmlns:w16se="http://schemas.microsoft.com/office/word/2015/wordml/symex" xmlns:wpg="http://schemas.microsoft.com/office/word/2010/wordprocessingGroup" xmlns:wpi="http://schemas.microsoft.com/office/word/2010/wordprocessingInk" xmlns:wne="http://schemas.microsoft.com/office/word/2006/wordml" xmlns:wps="http://schemas.microsoft.com/office/word/2010/wordprocessingShape" mc:Ignorable="w14 w15 w16se wp14">
+<w:endnotes xmlns:wpc="http://schemas.microsoft.com/office/word/2010/wordprocessingCanvas" xmlns:cx="http://schemas.microsoft.com/office/drawing/2014/chartex" xmlns:cx1="http://schemas.microsoft.com/office/drawing/2015/9/8/chartex" xmlns:cx2="http://schemas.microsoft.com/office/drawing/2015/10/21/chartex" xmlns:cx3="http://schemas.microsoft.com/office/drawing/2016/5/9/chartex" xmlns:cx4="http://schemas.microsoft.com/office/drawing/2016/5/10/chartex" xmlns:cx5="http://schemas.microsoft.com/office/drawing/2016/5/11/chartex" xmlns:cx6="http://schemas.microsoft.com/office/drawing/2016/5/12/chartex" xmlns:cx7="http://schemas.microsoft.com/office/drawing/2016/5/13/chartex" xmlns:cx8="http://schemas.microsoft.com/office/drawing/2016/5/14/chartex" xmlns:mc="http://schemas.openxmlformats.org/markup-compatibility/2006" xmlns:aink="http://schemas.microsoft.com/office/drawing/2016/ink" xmlns:am3d="http://schemas.microsoft.com/office/drawing/2017/model3d" xmlns:o="urn:schemas-microsoft-com:office:office" xmlns:r="http://schemas.openxmlformats.org/officeDocument/2006/relationships" xmlns:m="http://schemas.openxmlformats.org/officeDocument/2006/math" xmlns:v="urn:schemas-microsoft-com:vml" xmlns:wp14="http://schemas.microsoft.com/office/word/2010/wordprocessingDrawing" xmlns:wp="http://schemas.openxmlformats.org/drawingml/2006/wordprocessingDrawing" xmlns:w10="urn:schemas-microsoft-com:office:word" xmlns:w="http://schemas.openxmlformats.org/wordprocessingml/2006/main" xmlns:w14="http://schemas.microsoft.com/office/word/2010/wordml" xmlns:w15="http://schemas.microsoft.com/office/word/2012/wordml" xmlns:w16cex="http://schemas.microsoft.com/office/word/2018/wordml/cex" xmlns:w16cid="http://schemas.microsoft.com/office/word/2016/wordml/cid" xmlns:w16="http://schemas.microsoft.com/office/word/2018/wordml" xmlns:w16sdtdh="http://schemas.microsoft.com/office/word/2020/wordml/sdtdatahash" xmlns:w16se="http://schemas.microsoft.com/office/word/2015/wordml/symex" xmlns:wpg="http://schemas.microsoft.com/office/word/2010/wordprocessingGroup" xmlns:wpi="http://schemas.microsoft.com/office/word/2010/wordprocessingInk" xmlns:wne="http://schemas.microsoft.com/office/word/2006/wordml" xmlns:wps="http://schemas.microsoft.com/office/word/2010/wordprocessingShape" mc:Ignorable="w14 w15 w16se w16cid w16 w16cex w16sdtdh wp14">
   <w:endnote w:type="separator" w:id="-1">
     <w:p>
       <w:pPr>
@@ -6591,7 +7591,7 @@
 </file>
 
 <file path=word/footnotes.xml><?xml version="1.0" encoding="utf-8"?>
-<w:footnotes xmlns:wpc="http://schemas.microsoft.com/office/word/2010/wordprocessingCanvas" xmlns:cx="http://schemas.microsoft.com/office/drawing/2014/chartex" xmlns:cx1="http://schemas.microsoft.com/office/drawing/2015/9/8/chartex" xmlns:mc="http://schemas.openxmlformats.org/markup-compatibility/2006" xmlns:o="urn:schemas-microsoft-com:office:office" xmlns:r="http://schemas.openxmlformats.org/officeDocument/2006/relationships" xmlns:m="http://schemas.openxmlformats.org/officeDocument/2006/math" xmlns:v="urn:schemas-microsoft-com:vml" xmlns:wp14="http://schemas.microsoft.com/office/word/2010/wordprocessingDrawing" xmlns:wp="http://schemas.openxmlformats.org/drawingml/2006/wordprocessingDrawing" xmlns:w10="urn:schemas-microsoft-com:office:word" xmlns:w="http://schemas.openxmlformats.org/wordprocessingml/2006/main" xmlns:w14="http://schemas.microsoft.com/office/word/2010/wordml" xmlns:w15="http://schemas.microsoft.com/office/word/2012/wordml" xmlns:w16se="http://schemas.microsoft.com/office/word/2015/wordml/symex" xmlns:wpg="http://schemas.microsoft.com/office/word/2010/wordprocessingGroup" xmlns:wpi="http://schemas.microsoft.com/office/word/2010/wordprocessingInk" xmlns:wne="http://schemas.microsoft.com/office/word/2006/wordml" xmlns:wps="http://schemas.microsoft.com/office/word/2010/wordprocessingShape" mc:Ignorable="w14 w15 w16se wp14">
+<w:footnotes xmlns:wpc="http://schemas.microsoft.com/office/word/2010/wordprocessingCanvas" xmlns:cx="http://schemas.microsoft.com/office/drawing/2014/chartex" xmlns:cx1="http://schemas.microsoft.com/office/drawing/2015/9/8/chartex" xmlns:cx2="http://schemas.microsoft.com/office/drawing/2015/10/21/chartex" xmlns:cx3="http://schemas.microsoft.com/office/drawing/2016/5/9/chartex" xmlns:cx4="http://schemas.microsoft.com/office/drawing/2016/5/10/chartex" xmlns:cx5="http://schemas.microsoft.com/office/drawing/2016/5/11/chartex" xmlns:cx6="http://schemas.microsoft.com/office/drawing/2016/5/12/chartex" xmlns:cx7="http://schemas.microsoft.com/office/drawing/2016/5/13/chartex" xmlns:cx8="http://schemas.microsoft.com/office/drawing/2016/5/14/chartex" xmlns:mc="http://schemas.openxmlformats.org/markup-compatibility/2006" xmlns:aink="http://schemas.microsoft.com/office/drawing/2016/ink" xmlns:am3d="http://schemas.microsoft.com/office/drawing/2017/model3d" xmlns:o="urn:schemas-microsoft-com:office:office" xmlns:r="http://schemas.openxmlformats.org/officeDocument/2006/relationships" xmlns:m="http://schemas.openxmlformats.org/officeDocument/2006/math" xmlns:v="urn:schemas-microsoft-com:vml" xmlns:wp14="http://schemas.microsoft.com/office/word/2010/wordprocessingDrawing" xmlns:wp="http://schemas.openxmlformats.org/drawingml/2006/wordprocessingDrawing" xmlns:w10="urn:schemas-microsoft-com:office:word" xmlns:w="http://schemas.openxmlformats.org/wordprocessingml/2006/main" xmlns:w14="http://schemas.microsoft.com/office/word/2010/wordml" xmlns:w15="http://schemas.microsoft.com/office/word/2012/wordml" xmlns:w16cex="http://schemas.microsoft.com/office/word/2018/wordml/cex" xmlns:w16cid="http://schemas.microsoft.com/office/word/2016/wordml/cid" xmlns:w16="http://schemas.microsoft.com/office/word/2018/wordml" xmlns:w16sdtdh="http://schemas.microsoft.com/office/word/2020/wordml/sdtdatahash" xmlns:w16se="http://schemas.microsoft.com/office/word/2015/wordml/symex" xmlns:wpg="http://schemas.microsoft.com/office/word/2010/wordprocessingGroup" xmlns:wpi="http://schemas.microsoft.com/office/word/2010/wordprocessingInk" xmlns:wne="http://schemas.microsoft.com/office/word/2006/wordml" xmlns:wps="http://schemas.microsoft.com/office/word/2010/wordprocessingShape" mc:Ignorable="w14 w15 w16se w16cid w16 w16cex w16sdtdh wp14">
   <w:footnote w:type="separator" w:id="-1">
     <w:p>
       <w:pPr>
@@ -6616,7 +7616,7 @@
 </file>
 
 <file path=word/numbering.xml><?xml version="1.0" encoding="utf-8"?>
-<w:numbering xmlns:wpc="http://schemas.microsoft.com/office/word/2010/wordprocessingCanvas" xmlns:cx="http://schemas.microsoft.com/office/drawing/2014/chartex" xmlns:cx1="http://schemas.microsoft.com/office/drawing/2015/9/8/chartex" xmlns:mc="http://schemas.openxmlformats.org/markup-compatibility/2006" xmlns:o="urn:schemas-microsoft-com:office:office" xmlns:r="http://schemas.openxmlformats.org/officeDocument/2006/relationships" xmlns:m="http://schemas.openxmlformats.org/officeDocument/2006/math" xmlns:v="urn:schemas-microsoft-com:vml" xmlns:wp14="http://schemas.microsoft.com/office/word/2010/wordprocessingDrawing" xmlns:wp="http://schemas.openxmlformats.org/drawingml/2006/wordprocessingDrawing" xmlns:w10="urn:schemas-microsoft-com:office:word" xmlns:w="http://schemas.openxmlformats.org/wordprocessingml/2006/main" xmlns:w14="http://schemas.microsoft.com/office/word/2010/wordml" xmlns:w15="http://schemas.microsoft.com/office/word/2012/wordml" xmlns:w16se="http://schemas.microsoft.com/office/word/2015/wordml/symex" xmlns:wpg="http://schemas.microsoft.com/office/word/2010/wordprocessingGroup" xmlns:wpi="http://schemas.microsoft.com/office/word/2010/wordprocessingInk" xmlns:wne="http://schemas.microsoft.com/office/word/2006/wordml" xmlns:wps="http://schemas.microsoft.com/office/word/2010/wordprocessingShape" mc:Ignorable="w14 w15 w16se wp14">
+<w:numbering xmlns:wpc="http://schemas.microsoft.com/office/word/2010/wordprocessingCanvas" xmlns:cx="http://schemas.microsoft.com/office/drawing/2014/chartex" xmlns:cx1="http://schemas.microsoft.com/office/drawing/2015/9/8/chartex" xmlns:cx2="http://schemas.microsoft.com/office/drawing/2015/10/21/chartex" xmlns:cx3="http://schemas.microsoft.com/office/drawing/2016/5/9/chartex" xmlns:cx4="http://schemas.microsoft.com/office/drawing/2016/5/10/chartex" xmlns:cx5="http://schemas.microsoft.com/office/drawing/2016/5/11/chartex" xmlns:cx6="http://schemas.microsoft.com/office/drawing/2016/5/12/chartex" xmlns:cx7="http://schemas.microsoft.com/office/drawing/2016/5/13/chartex" xmlns:cx8="http://schemas.microsoft.com/office/drawing/2016/5/14/chartex" xmlns:mc="http://schemas.openxmlformats.org/markup-compatibility/2006" xmlns:aink="http://schemas.microsoft.com/office/drawing/2016/ink" xmlns:am3d="http://schemas.microsoft.com/office/drawing/2017/model3d" xmlns:o="urn:schemas-microsoft-com:office:office" xmlns:r="http://schemas.openxmlformats.org/officeDocument/2006/relationships" xmlns:m="http://schemas.openxmlformats.org/officeDocument/2006/math" xmlns:v="urn:schemas-microsoft-com:vml" xmlns:wp14="http://schemas.microsoft.com/office/word/2010/wordprocessingDrawing" xmlns:wp="http://schemas.openxmlformats.org/drawingml/2006/wordprocessingDrawing" xmlns:w10="urn:schemas-microsoft-com:office:word" xmlns:w="http://schemas.openxmlformats.org/wordprocessingml/2006/main" xmlns:w14="http://schemas.microsoft.com/office/word/2010/wordml" xmlns:w15="http://schemas.microsoft.com/office/word/2012/wordml" xmlns:w16cex="http://schemas.microsoft.com/office/word/2018/wordml/cex" xmlns:w16cid="http://schemas.microsoft.com/office/word/2016/wordml/cid" xmlns:w16="http://schemas.microsoft.com/office/word/2018/wordml" xmlns:w16sdtdh="http://schemas.microsoft.com/office/word/2020/wordml/sdtdatahash" xmlns:w16se="http://schemas.microsoft.com/office/word/2015/wordml/symex" xmlns:wpg="http://schemas.microsoft.com/office/word/2010/wordprocessingGroup" xmlns:wpi="http://schemas.microsoft.com/office/word/2010/wordprocessingInk" xmlns:wne="http://schemas.microsoft.com/office/word/2006/wordml" xmlns:wps="http://schemas.microsoft.com/office/word/2010/wordprocessingShape" mc:Ignorable="w14 w15 w16se w16cid w16 w16cex w16sdtdh wp14">
   <w:abstractNum w:abstractNumId="0" w15:restartNumberingAfterBreak="0">
     <w:nsid w:val="02CB5CA8"/>
     <w:multiLevelType w:val="hybridMultilevel"/>
@@ -7224,7 +8224,7 @@
     <w:lvl w:ilvl="0">
       <w:start w:val="1"/>
       <w:numFmt w:val="decimal"/>
-      <w:pStyle w:val="Heading1"/>
+      <w:pStyle w:val="Titre1"/>
       <w:lvlText w:val="%1."/>
       <w:lvlJc w:val="left"/>
       <w:pPr>
@@ -7234,7 +8234,7 @@
     <w:lvl w:ilvl="1">
       <w:start w:val="1"/>
       <w:numFmt w:val="decimal"/>
-      <w:pStyle w:val="Heading2"/>
+      <w:pStyle w:val="Titre2"/>
       <w:lvlText w:val="%1.%2."/>
       <w:lvlJc w:val="left"/>
       <w:pPr>
@@ -8211,7 +9211,7 @@
 </file>
 
 <file path=word/styles.xml><?xml version="1.0" encoding="utf-8"?>
-<w:styles xmlns:mc="http://schemas.openxmlformats.org/markup-compatibility/2006" xmlns:r="http://schemas.openxmlformats.org/officeDocument/2006/relationships" xmlns:w="http://schemas.openxmlformats.org/wordprocessingml/2006/main" xmlns:w14="http://schemas.microsoft.com/office/word/2010/wordml" xmlns:w15="http://schemas.microsoft.com/office/word/2012/wordml" xmlns:w16se="http://schemas.microsoft.com/office/word/2015/wordml/symex" mc:Ignorable="w14 w15 w16se">
+<w:styles xmlns:mc="http://schemas.openxmlformats.org/markup-compatibility/2006" xmlns:r="http://schemas.openxmlformats.org/officeDocument/2006/relationships" xmlns:w="http://schemas.openxmlformats.org/wordprocessingml/2006/main" xmlns:w14="http://schemas.microsoft.com/office/word/2010/wordml" xmlns:w15="http://schemas.microsoft.com/office/word/2012/wordml" xmlns:w16cex="http://schemas.microsoft.com/office/word/2018/wordml/cex" xmlns:w16cid="http://schemas.microsoft.com/office/word/2016/wordml/cid" xmlns:w16="http://schemas.microsoft.com/office/word/2018/wordml" xmlns:w16sdtdh="http://schemas.microsoft.com/office/word/2020/wordml/sdtdatahash" xmlns:w16se="http://schemas.microsoft.com/office/word/2015/wordml/symex" mc:Ignorable="w14 w15 w16se w16cid w16 w16cex w16sdtdh">
   <w:docDefaults>
     <w:rPrDefault>
       <w:rPr>
@@ -8227,7 +9227,7 @@
       </w:pPr>
     </w:pPrDefault>
   </w:docDefaults>
-  <w:latentStyles w:defLockedState="0" w:defUIPriority="99" w:defSemiHidden="0" w:defUnhideWhenUsed="0" w:defQFormat="0" w:count="371">
+  <w:latentStyles w:defLockedState="0" w:defUIPriority="99" w:defSemiHidden="0" w:defUnhideWhenUsed="0" w:defQFormat="0" w:count="376">
     <w:lsdException w:name="Normal" w:uiPriority="0" w:qFormat="1"/>
     <w:lsdException w:name="heading 1" w:uiPriority="9" w:qFormat="1"/>
     <w:lsdException w:name="heading 2" w:semiHidden="1" w:uiPriority="9" w:unhideWhenUsed="1" w:qFormat="1"/>
@@ -8333,7 +9333,6 @@
     <w:lsdException w:name="HTML Sample" w:semiHidden="1" w:unhideWhenUsed="1"/>
     <w:lsdException w:name="HTML Typewriter" w:semiHidden="1" w:unhideWhenUsed="1"/>
     <w:lsdException w:name="HTML Variable" w:semiHidden="1" w:unhideWhenUsed="1"/>
-    <w:lsdException w:name="Normal Table" w:semiHidden="1" w:unhideWhenUsed="1"/>
     <w:lsdException w:name="annotation subject" w:semiHidden="1" w:unhideWhenUsed="1"/>
     <w:lsdException w:name="No List" w:semiHidden="1" w:unhideWhenUsed="1"/>
     <w:lsdException w:name="Outline List 1" w:semiHidden="1" w:unhideWhenUsed="1"/>
@@ -8376,11 +9375,8 @@
     <w:lsdException w:name="Table Contemporary" w:semiHidden="1" w:unhideWhenUsed="1"/>
     <w:lsdException w:name="Table Elegant" w:semiHidden="1" w:unhideWhenUsed="1"/>
     <w:lsdException w:name="Table Professional" w:semiHidden="1" w:unhideWhenUsed="1"/>
-    <w:lsdException w:name="Table Subtle 1" w:semiHidden="1" w:unhideWhenUsed="1"/>
     <w:lsdException w:name="Table Subtle 2" w:semiHidden="1" w:unhideWhenUsed="1"/>
     <w:lsdException w:name="Table Web 1" w:semiHidden="1" w:unhideWhenUsed="1"/>
-    <w:lsdException w:name="Table Web 2" w:semiHidden="1" w:unhideWhenUsed="1"/>
-    <w:lsdException w:name="Table Web 3" w:semiHidden="1" w:unhideWhenUsed="1"/>
     <w:lsdException w:name="Balloon Text" w:semiHidden="1" w:unhideWhenUsed="1"/>
     <w:lsdException w:name="Table Grid" w:uiPriority="39"/>
     <w:lsdException w:name="Table Theme" w:semiHidden="1" w:unhideWhenUsed="1"/>
@@ -8599,17 +9595,22 @@
     <w:lsdException w:name="List Table 5 Dark Accent 6" w:uiPriority="50"/>
     <w:lsdException w:name="List Table 6 Colorful Accent 6" w:uiPriority="51"/>
     <w:lsdException w:name="List Table 7 Colorful Accent 6" w:uiPriority="52"/>
+    <w:lsdException w:name="Mention" w:semiHidden="1" w:unhideWhenUsed="1"/>
+    <w:lsdException w:name="Smart Hyperlink" w:semiHidden="1" w:unhideWhenUsed="1"/>
+    <w:lsdException w:name="Hashtag" w:semiHidden="1" w:unhideWhenUsed="1"/>
+    <w:lsdException w:name="Unresolved Mention" w:semiHidden="1" w:unhideWhenUsed="1"/>
+    <w:lsdException w:name="Smart Link" w:semiHidden="1" w:unhideWhenUsed="1"/>
   </w:latentStyles>
   <w:style w:type="paragraph" w:default="1" w:styleId="Normal">
     <w:name w:val="Normal"/>
     <w:qFormat/>
     <w:rsid w:val="0074294E"/>
   </w:style>
-  <w:style w:type="paragraph" w:styleId="Heading1">
+  <w:style w:type="paragraph" w:styleId="Titre1">
     <w:name w:val="heading 1"/>
     <w:basedOn w:val="Default"/>
     <w:next w:val="Normal"/>
-    <w:link w:val="Heading1Char"/>
+    <w:link w:val="Titre1Car"/>
     <w:uiPriority w:val="9"/>
     <w:qFormat/>
     <w:rsid w:val="00E740E7"/>
@@ -8627,11 +9628,11 @@
       <w:szCs w:val="20"/>
     </w:rPr>
   </w:style>
-  <w:style w:type="paragraph" w:styleId="Heading2">
+  <w:style w:type="paragraph" w:styleId="Titre2">
     <w:name w:val="heading 2"/>
-    <w:basedOn w:val="Heading1"/>
+    <w:basedOn w:val="Titre1"/>
     <w:next w:val="Normal"/>
-    <w:link w:val="Heading2Char"/>
+    <w:link w:val="Titre2Car"/>
     <w:uiPriority w:val="9"/>
     <w:unhideWhenUsed/>
     <w:qFormat/>
@@ -8647,11 +9648,11 @@
       <w:szCs w:val="28"/>
     </w:rPr>
   </w:style>
-  <w:style w:type="paragraph" w:styleId="Heading3">
+  <w:style w:type="paragraph" w:styleId="Titre3">
     <w:name w:val="heading 3"/>
     <w:basedOn w:val="Normal"/>
     <w:next w:val="Normal"/>
-    <w:link w:val="Heading3Char"/>
+    <w:link w:val="Titre3Car"/>
     <w:uiPriority w:val="9"/>
     <w:semiHidden/>
     <w:unhideWhenUsed/>
@@ -8670,13 +9671,13 @@
       <w:szCs w:val="24"/>
     </w:rPr>
   </w:style>
-  <w:style w:type="character" w:default="1" w:styleId="DefaultParagraphFont">
+  <w:style w:type="character" w:default="1" w:styleId="Policepardfaut">
     <w:name w:val="Default Paragraph Font"/>
     <w:uiPriority w:val="1"/>
     <w:semiHidden/>
     <w:unhideWhenUsed/>
   </w:style>
-  <w:style w:type="table" w:default="1" w:styleId="TableNormal">
+  <w:style w:type="table" w:default="1" w:styleId="TableauNormal">
     <w:name w:val="Normal Table"/>
     <w:uiPriority w:val="99"/>
     <w:semiHidden/>
@@ -8691,7 +9692,7 @@
       </w:tblCellMar>
     </w:tblPr>
   </w:style>
-  <w:style w:type="numbering" w:default="1" w:styleId="NoList">
+  <w:style w:type="numbering" w:default="1" w:styleId="Aucuneliste">
     <w:name w:val="No List"/>
     <w:uiPriority w:val="99"/>
     <w:semiHidden/>
@@ -8713,9 +9714,9 @@
       <w:szCs w:val="24"/>
     </w:rPr>
   </w:style>
-  <w:style w:type="character" w:styleId="Hyperlink">
+  <w:style w:type="character" w:styleId="Lienhypertexte">
     <w:name w:val="Hyperlink"/>
-    <w:basedOn w:val="DefaultParagraphFont"/>
+    <w:basedOn w:val="Policepardfaut"/>
     <w:uiPriority w:val="99"/>
     <w:unhideWhenUsed/>
     <w:rsid w:val="00A92AD2"/>
@@ -8724,9 +9725,9 @@
       <w:u w:val="single"/>
     </w:rPr>
   </w:style>
-  <w:style w:type="table" w:styleId="TableGrid">
+  <w:style w:type="table" w:styleId="Grilledutableau">
     <w:name w:val="Table Grid"/>
-    <w:basedOn w:val="TableNormal"/>
+    <w:basedOn w:val="TableauNormal"/>
     <w:uiPriority w:val="39"/>
     <w:rsid w:val="00C72753"/>
     <w:pPr>
@@ -8743,9 +9744,9 @@
       </w:tblBorders>
     </w:tblPr>
   </w:style>
-  <w:style w:type="table" w:styleId="GridTable1Light">
+  <w:style w:type="table" w:styleId="TableauGrille1Clair">
     <w:name w:val="Grid Table 1 Light"/>
-    <w:basedOn w:val="TableNormal"/>
+    <w:basedOn w:val="TableauNormal"/>
     <w:uiPriority w:val="46"/>
     <w:rsid w:val="00EA1EBB"/>
     <w:pPr>
@@ -8800,10 +9801,10 @@
       </w:rPr>
     </w:tblStylePr>
   </w:style>
-  <w:style w:type="paragraph" w:styleId="BalloonText">
+  <w:style w:type="paragraph" w:styleId="Textedebulles">
     <w:name w:val="Balloon Text"/>
     <w:basedOn w:val="Normal"/>
-    <w:link w:val="BalloonTextChar"/>
+    <w:link w:val="TextedebullesCar"/>
     <w:uiPriority w:val="99"/>
     <w:semiHidden/>
     <w:unhideWhenUsed/>
@@ -8817,10 +9818,10 @@
       <w:szCs w:val="18"/>
     </w:rPr>
   </w:style>
-  <w:style w:type="character" w:customStyle="1" w:styleId="BalloonTextChar">
-    <w:name w:val="Balloon Text Char"/>
-    <w:basedOn w:val="DefaultParagraphFont"/>
-    <w:link w:val="BalloonText"/>
+  <w:style w:type="character" w:customStyle="1" w:styleId="TextedebullesCar">
+    <w:name w:val="Texte de bulles Car"/>
+    <w:basedOn w:val="Policepardfaut"/>
+    <w:link w:val="Textedebulles"/>
     <w:uiPriority w:val="99"/>
     <w:semiHidden/>
     <w:rsid w:val="00770BBD"/>
@@ -8830,11 +9831,11 @@
       <w:szCs w:val="18"/>
     </w:rPr>
   </w:style>
-  <w:style w:type="paragraph" w:styleId="Title">
+  <w:style w:type="paragraph" w:styleId="Titre">
     <w:name w:val="Title"/>
     <w:basedOn w:val="Normal"/>
     <w:next w:val="Normal"/>
-    <w:link w:val="TitleChar"/>
+    <w:link w:val="TitreCar"/>
     <w:uiPriority w:val="10"/>
     <w:qFormat/>
     <w:rsid w:val="009F38FE"/>
@@ -8850,10 +9851,10 @@
       <w:szCs w:val="56"/>
     </w:rPr>
   </w:style>
-  <w:style w:type="character" w:customStyle="1" w:styleId="TitleChar">
-    <w:name w:val="Title Char"/>
-    <w:basedOn w:val="DefaultParagraphFont"/>
-    <w:link w:val="Title"/>
+  <w:style w:type="character" w:customStyle="1" w:styleId="TitreCar">
+    <w:name w:val="Titre Car"/>
+    <w:basedOn w:val="Policepardfaut"/>
+    <w:link w:val="Titre"/>
     <w:uiPriority w:val="10"/>
     <w:rsid w:val="009F38FE"/>
     <w:rPr>
@@ -8864,10 +9865,10 @@
       <w:szCs w:val="56"/>
     </w:rPr>
   </w:style>
-  <w:style w:type="character" w:customStyle="1" w:styleId="Heading1Char">
-    <w:name w:val="Heading 1 Char"/>
-    <w:basedOn w:val="DefaultParagraphFont"/>
-    <w:link w:val="Heading1"/>
+  <w:style w:type="character" w:customStyle="1" w:styleId="Titre1Car">
+    <w:name w:val="Titre 1 Car"/>
+    <w:basedOn w:val="Policepardfaut"/>
+    <w:link w:val="Titre1"/>
     <w:uiPriority w:val="9"/>
     <w:rsid w:val="00E740E7"/>
     <w:rPr>
@@ -8878,10 +9879,10 @@
       <w:szCs w:val="20"/>
     </w:rPr>
   </w:style>
-  <w:style w:type="character" w:customStyle="1" w:styleId="Heading2Char">
-    <w:name w:val="Heading 2 Char"/>
-    <w:basedOn w:val="DefaultParagraphFont"/>
-    <w:link w:val="Heading2"/>
+  <w:style w:type="character" w:customStyle="1" w:styleId="Titre2Car">
+    <w:name w:val="Titre 2 Car"/>
+    <w:basedOn w:val="Policepardfaut"/>
+    <w:link w:val="Titre2"/>
     <w:uiPriority w:val="9"/>
     <w:rsid w:val="00BE3D30"/>
     <w:rPr>
@@ -8892,10 +9893,10 @@
       <w:szCs w:val="28"/>
     </w:rPr>
   </w:style>
-  <w:style w:type="character" w:customStyle="1" w:styleId="Heading3Char">
-    <w:name w:val="Heading 3 Char"/>
-    <w:basedOn w:val="DefaultParagraphFont"/>
-    <w:link w:val="Heading3"/>
+  <w:style w:type="character" w:customStyle="1" w:styleId="Titre3Car">
+    <w:name w:val="Titre 3 Car"/>
+    <w:basedOn w:val="Policepardfaut"/>
+    <w:link w:val="Titre3"/>
     <w:uiPriority w:val="9"/>
     <w:rsid w:val="006D5FAC"/>
     <w:rPr>
@@ -8905,10 +9906,10 @@
       <w:szCs w:val="24"/>
     </w:rPr>
   </w:style>
-  <w:style w:type="paragraph" w:styleId="BodyText">
+  <w:style w:type="paragraph" w:styleId="Corpsdetexte">
     <w:name w:val="Body Text"/>
     <w:basedOn w:val="Normal"/>
-    <w:link w:val="BodyTextChar"/>
+    <w:link w:val="CorpsdetexteCar"/>
     <w:uiPriority w:val="99"/>
     <w:semiHidden/>
     <w:unhideWhenUsed/>
@@ -8922,10 +9923,10 @@
       <w:szCs w:val="20"/>
     </w:rPr>
   </w:style>
-  <w:style w:type="character" w:customStyle="1" w:styleId="BodyTextChar">
-    <w:name w:val="Body Text Char"/>
-    <w:basedOn w:val="DefaultParagraphFont"/>
-    <w:link w:val="BodyText"/>
+  <w:style w:type="character" w:customStyle="1" w:styleId="CorpsdetexteCar">
+    <w:name w:val="Corps de texte Car"/>
+    <w:basedOn w:val="Policepardfaut"/>
+    <w:link w:val="Corpsdetexte"/>
     <w:uiPriority w:val="99"/>
     <w:semiHidden/>
     <w:rsid w:val="009E2508"/>
@@ -8935,9 +9936,9 @@
       <w:szCs w:val="20"/>
     </w:rPr>
   </w:style>
-  <w:style w:type="character" w:customStyle="1" w:styleId="UnresolvedMention">
-    <w:name w:val="Unresolved Mention"/>
-    <w:basedOn w:val="DefaultParagraphFont"/>
+  <w:style w:type="character" w:customStyle="1" w:styleId="Mentionnonrsolue1">
+    <w:name w:val="Mention non résolue1"/>
+    <w:basedOn w:val="Policepardfaut"/>
     <w:uiPriority w:val="99"/>
     <w:semiHidden/>
     <w:unhideWhenUsed/>
@@ -8947,9 +9948,9 @@
       <w:shd w:val="clear" w:color="auto" w:fill="E1DFDD"/>
     </w:rPr>
   </w:style>
-  <w:style w:type="character" w:styleId="CommentReference">
+  <w:style w:type="character" w:styleId="Marquedecommentaire">
     <w:name w:val="annotation reference"/>
-    <w:basedOn w:val="DefaultParagraphFont"/>
+    <w:basedOn w:val="Policepardfaut"/>
     <w:uiPriority w:val="99"/>
     <w:semiHidden/>
     <w:unhideWhenUsed/>
@@ -8959,10 +9960,10 @@
       <w:szCs w:val="16"/>
     </w:rPr>
   </w:style>
-  <w:style w:type="paragraph" w:styleId="CommentText">
+  <w:style w:type="paragraph" w:styleId="Commentaire">
     <w:name w:val="annotation text"/>
     <w:basedOn w:val="Normal"/>
-    <w:link w:val="CommentTextChar"/>
+    <w:link w:val="CommentaireCar"/>
     <w:uiPriority w:val="99"/>
     <w:semiHidden/>
     <w:unhideWhenUsed/>
@@ -8975,10 +9976,10 @@
       <w:szCs w:val="20"/>
     </w:rPr>
   </w:style>
-  <w:style w:type="character" w:customStyle="1" w:styleId="CommentTextChar">
-    <w:name w:val="Comment Text Char"/>
-    <w:basedOn w:val="DefaultParagraphFont"/>
-    <w:link w:val="CommentText"/>
+  <w:style w:type="character" w:customStyle="1" w:styleId="CommentaireCar">
+    <w:name w:val="Commentaire Car"/>
+    <w:basedOn w:val="Policepardfaut"/>
+    <w:link w:val="Commentaire"/>
     <w:uiPriority w:val="99"/>
     <w:semiHidden/>
     <w:rsid w:val="00501596"/>
@@ -8987,11 +9988,11 @@
       <w:szCs w:val="20"/>
     </w:rPr>
   </w:style>
-  <w:style w:type="paragraph" w:styleId="CommentSubject">
+  <w:style w:type="paragraph" w:styleId="Objetducommentaire">
     <w:name w:val="annotation subject"/>
-    <w:basedOn w:val="CommentText"/>
-    <w:next w:val="CommentText"/>
-    <w:link w:val="CommentSubjectChar"/>
+    <w:basedOn w:val="Commentaire"/>
+    <w:next w:val="Commentaire"/>
+    <w:link w:val="ObjetducommentaireCar"/>
     <w:uiPriority w:val="99"/>
     <w:semiHidden/>
     <w:unhideWhenUsed/>
@@ -9001,10 +10002,10 @@
       <w:bCs/>
     </w:rPr>
   </w:style>
-  <w:style w:type="character" w:customStyle="1" w:styleId="CommentSubjectChar">
-    <w:name w:val="Comment Subject Char"/>
-    <w:basedOn w:val="CommentTextChar"/>
-    <w:link w:val="CommentSubject"/>
+  <w:style w:type="character" w:customStyle="1" w:styleId="ObjetducommentaireCar">
+    <w:name w:val="Objet du commentaire Car"/>
+    <w:basedOn w:val="CommentaireCar"/>
+    <w:link w:val="Objetducommentaire"/>
     <w:uiPriority w:val="99"/>
     <w:semiHidden/>
     <w:rsid w:val="00501596"/>
@@ -9015,10 +10016,10 @@
       <w:szCs w:val="20"/>
     </w:rPr>
   </w:style>
-  <w:style w:type="paragraph" w:styleId="Header">
+  <w:style w:type="paragraph" w:styleId="En-tte">
     <w:name w:val="header"/>
     <w:basedOn w:val="Normal"/>
-    <w:link w:val="HeaderChar"/>
+    <w:link w:val="En-tteCar"/>
     <w:uiPriority w:val="99"/>
     <w:unhideWhenUsed/>
     <w:rsid w:val="0069256D"/>
@@ -9030,17 +10031,17 @@
       <w:spacing w:after="0" w:line="240" w:lineRule="auto"/>
     </w:pPr>
   </w:style>
-  <w:style w:type="character" w:customStyle="1" w:styleId="HeaderChar">
-    <w:name w:val="Header Char"/>
-    <w:basedOn w:val="DefaultParagraphFont"/>
-    <w:link w:val="Header"/>
+  <w:style w:type="character" w:customStyle="1" w:styleId="En-tteCar">
+    <w:name w:val="En-tête Car"/>
+    <w:basedOn w:val="Policepardfaut"/>
+    <w:link w:val="En-tte"/>
     <w:uiPriority w:val="99"/>
     <w:rsid w:val="0069256D"/>
   </w:style>
-  <w:style w:type="paragraph" w:styleId="Footer">
+  <w:style w:type="paragraph" w:styleId="Pieddepage">
     <w:name w:val="footer"/>
     <w:basedOn w:val="Normal"/>
-    <w:link w:val="FooterChar"/>
+    <w:link w:val="PieddepageCar"/>
     <w:uiPriority w:val="99"/>
     <w:unhideWhenUsed/>
     <w:rsid w:val="0069256D"/>
@@ -9052,16 +10053,16 @@
       <w:spacing w:after="0" w:line="240" w:lineRule="auto"/>
     </w:pPr>
   </w:style>
-  <w:style w:type="character" w:customStyle="1" w:styleId="FooterChar">
-    <w:name w:val="Footer Char"/>
-    <w:basedOn w:val="DefaultParagraphFont"/>
-    <w:link w:val="Footer"/>
+  <w:style w:type="character" w:customStyle="1" w:styleId="PieddepageCar">
+    <w:name w:val="Pied de page Car"/>
+    <w:basedOn w:val="Policepardfaut"/>
+    <w:link w:val="Pieddepage"/>
     <w:uiPriority w:val="99"/>
     <w:rsid w:val="0069256D"/>
   </w:style>
-  <w:style w:type="character" w:styleId="FollowedHyperlink">
+  <w:style w:type="character" w:styleId="Lienhypertextesuivivisit">
     <w:name w:val="FollowedHyperlink"/>
-    <w:basedOn w:val="DefaultParagraphFont"/>
+    <w:basedOn w:val="Policepardfaut"/>
     <w:uiPriority w:val="99"/>
     <w:semiHidden/>
     <w:unhideWhenUsed/>

</xml_diff>